<commit_message>
4 ,5 ,6 ,7
4 ,5 ,6 ,7
</commit_message>
<xml_diff>
--- a/AI.docx
+++ b/AI.docx
@@ -1,6 +1,6 @@
 
 <file path=word/document.xml><?xml version="1.0" encoding="utf-8"?>
-<w:document xmlns:wpc="http://schemas.microsoft.com/office/word/2010/wordprocessingCanvas" xmlns:cx="http://schemas.microsoft.com/office/drawing/2014/chartex" xmlns:cx1="http://schemas.microsoft.com/office/drawing/2015/9/8/chartex" xmlns:cx2="http://schemas.microsoft.com/office/drawing/2015/10/21/chartex" xmlns:cx3="http://schemas.microsoft.com/office/drawing/2016/5/9/chartex" xmlns:cx4="http://schemas.microsoft.com/office/drawing/2016/5/10/chartex" xmlns:cx5="http://schemas.microsoft.com/office/drawing/2016/5/11/chartex" xmlns:cx6="http://schemas.microsoft.com/office/drawing/2016/5/12/chartex" xmlns:cx7="http://schemas.microsoft.com/office/drawing/2016/5/13/chartex" xmlns:cx8="http://schemas.microsoft.com/office/drawing/2016/5/14/chartex" xmlns:mc="http://schemas.openxmlformats.org/markup-compatibility/2006" xmlns:aink="http://schemas.microsoft.com/office/drawing/2016/ink" xmlns:am3d="http://schemas.microsoft.com/office/drawing/2017/model3d" xmlns:o="urn:schemas-microsoft-com:office:office" xmlns:r="http://schemas.openxmlformats.org/officeDocument/2006/relationships" xmlns:m="http://schemas.openxmlformats.org/officeDocument/2006/math" xmlns:v="urn:schemas-microsoft-com:vml" xmlns:wp14="http://schemas.microsoft.com/office/word/2010/wordprocessingDrawing" xmlns:wp="http://schemas.openxmlformats.org/drawingml/2006/wordprocessingDrawing" xmlns:w10="urn:schemas-microsoft-com:office:word" xmlns:w="http://schemas.openxmlformats.org/wordprocessingml/2006/main" xmlns:w14="http://schemas.microsoft.com/office/word/2010/wordml" xmlns:w15="http://schemas.microsoft.com/office/word/2012/wordml" xmlns:w16se="http://schemas.microsoft.com/office/word/2015/wordml/symex" xmlns:wpg="http://schemas.microsoft.com/office/word/2010/wordprocessingGroup" xmlns:wpi="http://schemas.microsoft.com/office/word/2010/wordprocessingInk" xmlns:wne="http://schemas.microsoft.com/office/word/2006/wordml" xmlns:wps="http://schemas.microsoft.com/office/word/2010/wordprocessingShape" mc:Ignorable="w14 w15 w16se wp14">
+<w:document xmlns:wpc="http://schemas.microsoft.com/office/word/2010/wordprocessingCanvas" xmlns:mc="http://schemas.openxmlformats.org/markup-compatibility/2006" xmlns:o="urn:schemas-microsoft-com:office:office" xmlns:r="http://schemas.openxmlformats.org/officeDocument/2006/relationships" xmlns:m="http://schemas.openxmlformats.org/officeDocument/2006/math" xmlns:v="urn:schemas-microsoft-com:vml" xmlns:wp14="http://schemas.microsoft.com/office/word/2010/wordprocessingDrawing" xmlns:wp="http://schemas.openxmlformats.org/drawingml/2006/wordprocessingDrawing" xmlns:w10="urn:schemas-microsoft-com:office:word" xmlns:w="http://schemas.openxmlformats.org/wordprocessingml/2006/main" xmlns:w14="http://schemas.microsoft.com/office/word/2010/wordml" xmlns:w15="http://schemas.microsoft.com/office/word/2012/wordml" xmlns:wpg="http://schemas.microsoft.com/office/word/2010/wordprocessingGroup" xmlns:wpi="http://schemas.microsoft.com/office/word/2010/wordprocessingInk" xmlns:wne="http://schemas.microsoft.com/office/word/2006/wordml" xmlns:wps="http://schemas.microsoft.com/office/word/2010/wordprocessingShape" mc:Ignorable="w14 w15 wp14">
   <w:body>
     <w:p>
       <w:pPr>
@@ -40,7 +40,7 @@
     </w:p>
     <w:p>
       <w:pPr>
-        <w:pStyle w:val="ListParagraph"/>
+        <w:pStyle w:val="a3"/>
         <w:numPr>
           <w:ilvl w:val="0"/>
           <w:numId w:val="1"/>
@@ -82,7 +82,7 @@
     </w:p>
     <w:p>
       <w:pPr>
-        <w:pStyle w:val="ListParagraph"/>
+        <w:pStyle w:val="a3"/>
         <w:numPr>
           <w:ilvl w:val="0"/>
           <w:numId w:val="1"/>
@@ -99,7 +99,7 @@
     </w:p>
     <w:tbl>
       <w:tblPr>
-        <w:tblStyle w:val="TableGrid"/>
+        <w:tblStyle w:val="a4"/>
         <w:tblW w:w="0" w:type="auto"/>
         <w:tblInd w:w="3267" w:type="dxa"/>
         <w:tblLook w:val="04A0" w:firstRow="1" w:lastRow="0" w:firstColumn="1" w:lastColumn="0" w:noHBand="0" w:noVBand="1"/>
@@ -119,11 +119,8 @@
           </w:tcPr>
           <w:p>
             <w:pPr>
-              <w:pStyle w:val="ListParagraph"/>
+              <w:pStyle w:val="a3"/>
               <w:ind w:left="0"/>
-              <w:rPr>
-                <w:rFonts w:hint="cs"/>
-              </w:rPr>
             </w:pPr>
           </w:p>
         </w:tc>
@@ -133,7 +130,7 @@
           </w:tcPr>
           <w:p>
             <w:pPr>
-              <w:pStyle w:val="ListParagraph"/>
+              <w:pStyle w:val="a3"/>
               <w:ind w:left="0"/>
               <w:rPr>
                 <w:rtl/>
@@ -150,12 +147,9 @@
           </w:tcPr>
           <w:p>
             <w:pPr>
-              <w:pStyle w:val="ListParagraph"/>
+              <w:pStyle w:val="a3"/>
               <w:ind w:left="0"/>
               <w:jc w:val="center"/>
-              <w:rPr>
-                <w:rFonts w:hint="cs"/>
-              </w:rPr>
             </w:pPr>
             <w:r>
               <w:t>-</w:t>
@@ -173,11 +167,8 @@
           </w:tcPr>
           <w:p>
             <w:pPr>
-              <w:pStyle w:val="ListParagraph"/>
+              <w:pStyle w:val="a3"/>
               <w:ind w:left="0"/>
-              <w:rPr>
-                <w:rFonts w:hint="cs"/>
-              </w:rPr>
             </w:pPr>
             <w:r>
               <w:t>+</w:t>
@@ -190,11 +181,8 @@
           </w:tcPr>
           <w:p>
             <w:pPr>
-              <w:pStyle w:val="ListParagraph"/>
+              <w:pStyle w:val="a3"/>
               <w:ind w:left="0"/>
-              <w:rPr>
-                <w:rFonts w:hint="cs"/>
-              </w:rPr>
             </w:pPr>
             <w:r>
               <w:t>59.75</w:t>
@@ -207,11 +195,8 @@
           </w:tcPr>
           <w:p>
             <w:pPr>
-              <w:pStyle w:val="ListParagraph"/>
+              <w:pStyle w:val="a3"/>
               <w:ind w:left="0"/>
-              <w:rPr>
-                <w:rFonts w:hint="cs"/>
-              </w:rPr>
             </w:pPr>
             <w:r>
               <w:t>10.75</w:t>
@@ -229,11 +214,8 @@
           </w:tcPr>
           <w:p>
             <w:pPr>
-              <w:pStyle w:val="ListParagraph"/>
+              <w:pStyle w:val="a3"/>
               <w:ind w:left="0"/>
-              <w:rPr>
-                <w:rFonts w:hint="cs"/>
-              </w:rPr>
             </w:pPr>
             <w:r>
               <w:t>-</w:t>
@@ -246,11 +228,8 @@
           </w:tcPr>
           <w:p>
             <w:pPr>
-              <w:pStyle w:val="ListParagraph"/>
+              <w:pStyle w:val="a3"/>
               <w:ind w:left="0"/>
-              <w:rPr>
-                <w:rFonts w:hint="cs"/>
-              </w:rPr>
             </w:pPr>
             <w:r>
               <w:t>20</w:t>
@@ -263,11 +242,8 @@
           </w:tcPr>
           <w:p>
             <w:pPr>
-              <w:pStyle w:val="ListParagraph"/>
+              <w:pStyle w:val="a3"/>
               <w:ind w:left="0"/>
-              <w:rPr>
-                <w:rFonts w:hint="cs"/>
-              </w:rPr>
             </w:pPr>
             <w:r>
               <w:t>15.25</w:t>
@@ -280,7 +256,6 @@
       <w:pPr>
         <w:bidi/>
         <w:rPr>
-          <w:rFonts w:hint="cs"/>
           <w:u w:val="single"/>
           <w:rtl/>
         </w:rPr>
@@ -296,7 +271,7 @@
     </w:p>
     <w:p>
       <w:pPr>
-        <w:pStyle w:val="ListParagraph"/>
+        <w:pStyle w:val="a3"/>
         <w:numPr>
           <w:ilvl w:val="0"/>
           <w:numId w:val="3"/>
@@ -313,10 +288,9 @@
     </w:p>
     <w:p>
       <w:pPr>
-        <w:pStyle w:val="ListParagraph"/>
-        <w:bidi/>
-        <w:rPr>
-          <w:rFonts w:hint="cs"/>
+        <w:pStyle w:val="a3"/>
+        <w:bidi/>
+        <w:rPr>
           <w:rtl/>
         </w:rPr>
       </w:pPr>
@@ -353,7 +327,7 @@
     </w:p>
     <w:p>
       <w:pPr>
-        <w:pStyle w:val="ListParagraph"/>
+        <w:pStyle w:val="a3"/>
         <w:bidi/>
         <w:rPr>
           <w:rtl/>
@@ -385,10 +359,9 @@
     </w:p>
     <w:p>
       <w:pPr>
-        <w:pStyle w:val="ListParagraph"/>
-        <w:bidi/>
-        <w:rPr>
-          <w:rFonts w:hint="cs"/>
+        <w:pStyle w:val="a3"/>
+        <w:bidi/>
+        <w:rPr>
           <w:rtl/>
         </w:rPr>
       </w:pPr>
@@ -418,10 +391,9 @@
     </w:p>
     <w:p>
       <w:pPr>
-        <w:pStyle w:val="ListParagraph"/>
-        <w:bidi/>
-        <w:rPr>
-          <w:rFonts w:hint="cs"/>
+        <w:pStyle w:val="a3"/>
+        <w:bidi/>
+        <w:rPr>
           <w:rtl/>
         </w:rPr>
       </w:pPr>
@@ -451,15 +423,12 @@
     </w:p>
     <w:p>
       <w:pPr>
-        <w:pStyle w:val="ListParagraph"/>
+        <w:pStyle w:val="a3"/>
         <w:numPr>
           <w:ilvl w:val="0"/>
           <w:numId w:val="3"/>
         </w:numPr>
         <w:bidi/>
-        <w:rPr>
-          <w:rFonts w:hint="cs"/>
-        </w:rPr>
       </w:pPr>
       <w:r>
         <w:rPr>
@@ -471,10 +440,9 @@
     </w:p>
     <w:p>
       <w:pPr>
-        <w:pStyle w:val="ListParagraph"/>
-        <w:bidi/>
-        <w:rPr>
-          <w:rFonts w:hint="cs"/>
+        <w:pStyle w:val="a3"/>
+        <w:bidi/>
+        <w:rPr>
           <w:rtl/>
         </w:rPr>
       </w:pPr>
@@ -495,10 +463,9 @@
     </w:p>
     <w:p>
       <w:pPr>
-        <w:pStyle w:val="ListParagraph"/>
-        <w:bidi/>
-        <w:rPr>
-          <w:rFonts w:hint="cs"/>
+        <w:pStyle w:val="a3"/>
+        <w:bidi/>
+        <w:rPr>
           <w:rtl/>
         </w:rPr>
       </w:pPr>
@@ -512,7 +479,7 @@
     </w:p>
     <w:p>
       <w:pPr>
-        <w:pStyle w:val="ListParagraph"/>
+        <w:pStyle w:val="a3"/>
         <w:bidi/>
         <w:rPr>
           <w:rtl/>
@@ -528,7 +495,7 @@
     </w:p>
     <w:p>
       <w:pPr>
-        <w:pStyle w:val="ListParagraph"/>
+        <w:pStyle w:val="a3"/>
         <w:bidi/>
       </w:pPr>
       <w:r>
@@ -541,10 +508,9 @@
     </w:p>
     <w:p>
       <w:pPr>
-        <w:pStyle w:val="ListParagraph"/>
-        <w:bidi/>
-        <w:rPr>
-          <w:rFonts w:hint="cs"/>
+        <w:pStyle w:val="a3"/>
+        <w:bidi/>
+        <w:rPr>
           <w:rtl/>
         </w:rPr>
       </w:pPr>
@@ -571,10 +537,9 @@
     </w:p>
     <w:p>
       <w:pPr>
-        <w:pStyle w:val="ListParagraph"/>
-        <w:bidi/>
-        <w:rPr>
-          <w:rFonts w:hint="cs"/>
+        <w:pStyle w:val="a3"/>
+        <w:bidi/>
+        <w:rPr>
           <w:rtl/>
         </w:rPr>
       </w:pPr>
@@ -614,7 +579,7 @@
     </w:p>
     <w:p>
       <w:pPr>
-        <w:pStyle w:val="ListParagraph"/>
+        <w:pStyle w:val="a3"/>
         <w:bidi/>
         <w:rPr>
           <w:rtl/>
@@ -665,15 +630,12 @@
     </w:p>
     <w:p>
       <w:pPr>
-        <w:pStyle w:val="ListParagraph"/>
+        <w:pStyle w:val="a3"/>
         <w:numPr>
           <w:ilvl w:val="0"/>
           <w:numId w:val="4"/>
         </w:numPr>
         <w:bidi/>
-        <w:rPr>
-          <w:rFonts w:hint="cs"/>
-        </w:rPr>
       </w:pPr>
       <w:r>
         <w:rPr>
@@ -692,15 +654,12 @@
     </w:p>
     <w:p>
       <w:pPr>
-        <w:pStyle w:val="ListParagraph"/>
+        <w:pStyle w:val="a3"/>
         <w:numPr>
           <w:ilvl w:val="0"/>
           <w:numId w:val="4"/>
         </w:numPr>
         <w:bidi/>
-        <w:rPr>
-          <w:rFonts w:hint="cs"/>
-        </w:rPr>
       </w:pPr>
       <w:r>
         <w:rPr>
@@ -712,7 +671,7 @@
     </w:p>
     <w:p>
       <w:pPr>
-        <w:pStyle w:val="ListParagraph"/>
+        <w:pStyle w:val="a3"/>
         <w:numPr>
           <w:ilvl w:val="0"/>
           <w:numId w:val="4"/>
@@ -729,7 +688,7 @@
     </w:p>
     <w:p>
       <w:pPr>
-        <w:pStyle w:val="ListParagraph"/>
+        <w:pStyle w:val="a3"/>
         <w:numPr>
           <w:ilvl w:val="1"/>
           <w:numId w:val="4"/>
@@ -760,7 +719,7 @@
     </w:p>
     <w:p>
       <w:pPr>
-        <w:pStyle w:val="ListParagraph"/>
+        <w:pStyle w:val="a3"/>
         <w:numPr>
           <w:ilvl w:val="1"/>
           <w:numId w:val="4"/>
@@ -787,7 +746,6 @@
         <w:bidi/>
         <w:ind w:left="1080"/>
         <w:rPr>
-          <w:rFonts w:hint="cs"/>
           <w:rtl/>
         </w:rPr>
       </w:pPr>
@@ -821,16 +779,16 @@
     </w:p>
     <w:p>
       <w:pPr>
-        <w:pStyle w:val="ListParagraph"/>
-        <w:bidi/>
-        <w:rPr>
-          <w:rtl/>
-        </w:rPr>
-      </w:pPr>
-    </w:p>
-    <w:p>
-      <w:pPr>
-        <w:pStyle w:val="ListParagraph"/>
+        <w:pStyle w:val="a3"/>
+        <w:bidi/>
+        <w:rPr>
+          <w:rtl/>
+        </w:rPr>
+      </w:pPr>
+    </w:p>
+    <w:p>
+      <w:pPr>
+        <w:pStyle w:val="a3"/>
         <w:bidi/>
         <w:rPr>
           <w:rtl/>
@@ -861,7 +819,7 @@
     </w:p>
     <w:p>
       <w:pPr>
-        <w:pStyle w:val="ListParagraph"/>
+        <w:pStyle w:val="a3"/>
         <w:numPr>
           <w:ilvl w:val="0"/>
           <w:numId w:val="5"/>
@@ -892,7 +850,7 @@
     </w:p>
     <w:p>
       <w:pPr>
-        <w:pStyle w:val="ListParagraph"/>
+        <w:pStyle w:val="a3"/>
         <w:numPr>
           <w:ilvl w:val="0"/>
           <w:numId w:val="5"/>
@@ -919,7 +877,6 @@
         <w:bidi/>
         <w:ind w:left="720"/>
         <w:rPr>
-          <w:rFonts w:hint="cs"/>
           <w:rtl/>
         </w:rPr>
       </w:pPr>
@@ -956,9 +913,303 @@
           <w:rtl/>
         </w:rPr>
         <w:t xml:space="preserve"> הוא 1:2 ולכן נקבל המסווג נותן תוצאות קרובות לכך (כ66% דיוק).</w:t>
+      </w:r>
+    </w:p>
+    <w:p>
+      <w:pPr>
+        <w:bidi/>
+        <w:ind w:left="720"/>
+        <w:rPr>
+          <w:rtl/>
+        </w:rPr>
+      </w:pPr>
+    </w:p>
+    <w:p>
+      <w:pPr>
+        <w:bidi/>
+        <w:ind w:left="720"/>
+        <w:rPr>
+          <w:u w:val="single"/>
+          <w:rtl/>
+        </w:rPr>
+      </w:pPr>
+      <w:r>
+        <w:rPr>
+          <w:rFonts w:hint="cs"/>
+          <w:u w:val="single"/>
+          <w:rtl/>
+        </w:rPr>
+        <w:t>שאלה 4</w:t>
+      </w:r>
+    </w:p>
+    <w:p>
+      <w:pPr>
+        <w:pStyle w:val="a3"/>
+        <w:numPr>
+          <w:ilvl w:val="0"/>
+          <w:numId w:val="6"/>
+        </w:numPr>
+        <w:bidi/>
+      </w:pPr>
+      <m:oMath>
+        <m:sSup>
+          <m:sSupPr>
+            <m:ctrlPr>
+              <w:rPr>
+                <w:rFonts w:ascii="Cambria Math" w:hAnsi="Cambria Math"/>
+                <w:i/>
+              </w:rPr>
+            </m:ctrlPr>
+          </m:sSupPr>
+          <m:e>
+            <m:r>
+              <w:rPr>
+                <w:rFonts w:ascii="Cambria Math" w:hAnsi="Cambria Math"/>
+              </w:rPr>
+              <m:t>2</m:t>
+            </m:r>
+          </m:e>
+          <m:sup>
+            <m:r>
+              <w:rPr>
+                <w:rFonts w:ascii="Cambria Math" w:hAnsi="Cambria Math"/>
+              </w:rPr>
+              <m:t>|S|</m:t>
+            </m:r>
+          </m:sup>
+        </m:sSup>
+      </m:oMath>
+    </w:p>
+    <w:p>
+      <w:pPr>
+        <w:pStyle w:val="a3"/>
+        <w:numPr>
+          <w:ilvl w:val="0"/>
+          <w:numId w:val="6"/>
+        </w:numPr>
+        <w:bidi/>
+      </w:pPr>
+      <m:oMath>
+        <m:d>
+          <m:dPr>
+            <m:ctrlPr>
+              <w:rPr>
+                <w:rFonts w:ascii="Cambria Math" w:hAnsi="Cambria Math"/>
+                <w:i/>
+              </w:rPr>
+            </m:ctrlPr>
+          </m:dPr>
+          <m:e>
+            <m:f>
+              <m:fPr>
+                <m:type m:val="noBar"/>
+                <m:ctrlPr>
+                  <w:rPr>
+                    <w:rFonts w:ascii="Cambria Math" w:hAnsi="Cambria Math"/>
+                    <w:i/>
+                  </w:rPr>
+                </m:ctrlPr>
+              </m:fPr>
+              <m:num>
+                <m:r>
+                  <w:rPr>
+                    <w:rFonts w:ascii="Cambria Math" w:hAnsi="Cambria Math"/>
+                  </w:rPr>
+                  <m:t>|s|</m:t>
+                </m:r>
+              </m:num>
+              <m:den>
+                <m:r>
+                  <w:rPr>
+                    <w:rFonts w:ascii="Cambria Math" w:hAnsi="Cambria Math"/>
+                  </w:rPr>
+                  <m:t>b</m:t>
+                </m:r>
+              </m:den>
+            </m:f>
+          </m:e>
+        </m:d>
+      </m:oMath>
+    </w:p>
+    <w:p>
+      <w:pPr>
+        <w:pStyle w:val="a3"/>
+        <w:bidi/>
+        <w:ind w:left="1080"/>
+        <w:rPr>
+          <w:rtl/>
+        </w:rPr>
+      </w:pPr>
+    </w:p>
+    <w:p>
+      <w:pPr>
+        <w:pStyle w:val="a3"/>
+        <w:bidi/>
+        <w:ind w:left="1080"/>
+        <w:rPr>
+          <w:rtl/>
+        </w:rPr>
+      </w:pPr>
+      <w:r>
+        <w:rPr>
+          <w:rFonts w:hint="cs"/>
+          <w:u w:val="single"/>
+          <w:rtl/>
+        </w:rPr>
+        <w:t>שאלה 5</w:t>
+      </w:r>
+    </w:p>
+    <w:p>
+      <w:pPr>
+        <w:pStyle w:val="a3"/>
+        <w:bidi/>
+        <w:ind w:left="1080"/>
+        <w:rPr>
+          <w:rtl/>
+        </w:rPr>
+      </w:pPr>
+      <w:r>
+        <w:rPr>
+          <w:rFonts w:hint="cs"/>
+          <w:rtl/>
+        </w:rPr>
+        <w:t>יש לבדוק את הביצועים של כל מסווג (המסווגים שונים זה מזה בתת הקבוצה של התכונות הנבחרות במצב הנוכחי) על קבוצת ולידציה ולא על קבוצת המבחן מכיוון שתמיד נרצה לבחון את המסווג ה"סופי"\"נבחר" על קבוצת אובייקטים שמעולם לא למד\ נבחן עליהם כדי שנוכל לקבל תמונת מצב קרובה ככל האפשר על ההתנהגות של המסווג על אובייקטים מהעולם החיצוני.</w:t>
+      </w:r>
+    </w:p>
+    <w:p>
+      <w:pPr>
+        <w:pStyle w:val="a3"/>
+        <w:bidi/>
+        <w:ind w:left="1080"/>
+        <w:rPr>
+          <w:rtl/>
+        </w:rPr>
+      </w:pPr>
+    </w:p>
+    <w:p>
+      <w:pPr>
+        <w:pStyle w:val="a3"/>
+        <w:bidi/>
+        <w:ind w:left="1080"/>
+        <w:rPr>
+          <w:rtl/>
+        </w:rPr>
+      </w:pPr>
+      <w:r>
+        <w:rPr>
+          <w:rFonts w:hint="cs"/>
+          <w:u w:val="single"/>
+          <w:rtl/>
+        </w:rPr>
+        <w:t>שאלה 6</w:t>
+      </w:r>
+    </w:p>
+    <w:p>
+      <w:pPr>
+        <w:pStyle w:val="a3"/>
+        <w:bidi/>
+        <w:ind w:left="1080"/>
+        <w:rPr>
+          <w:rFonts w:hint="cs"/>
+          <w:rtl/>
+        </w:rPr>
+      </w:pPr>
+      <w:r>
+        <w:rPr>
+          <w:rFonts w:hint="cs"/>
+          <w:rtl/>
+        </w:rPr>
+        <w:t>מומש</w:t>
+      </w:r>
+    </w:p>
+    <w:p>
+      <w:pPr>
+        <w:pStyle w:val="a3"/>
+        <w:bidi/>
+        <w:ind w:left="1080"/>
+        <w:rPr>
+          <w:rtl/>
+        </w:rPr>
+      </w:pPr>
+    </w:p>
+    <w:p>
+      <w:pPr>
+        <w:pStyle w:val="a3"/>
+        <w:bidi/>
+        <w:ind w:left="1080"/>
+        <w:rPr>
+          <w:rtl/>
+        </w:rPr>
+      </w:pPr>
+      <w:r>
+        <w:rPr>
+          <w:rFonts w:hint="cs"/>
+          <w:u w:val="single"/>
+          <w:rtl/>
+        </w:rPr>
+        <w:t>שאלה 7</w:t>
+      </w:r>
+    </w:p>
+    <w:p>
+      <w:pPr>
+        <w:pStyle w:val="a3"/>
+        <w:numPr>
+          <w:ilvl w:val="0"/>
+          <w:numId w:val="7"/>
+        </w:numPr>
+        <w:bidi/>
+      </w:pPr>
+      <w:r>
+        <w:rPr>
+          <w:rFonts w:cs="Arial"/>
+          <w:rtl/>
+        </w:rPr>
+        <w:t>0.7075471698113207</w:t>
+      </w:r>
+      <w:r>
+        <w:rPr>
+          <w:rFonts w:cs="Arial"/>
+        </w:rPr>
+        <w:t xml:space="preserve"> KNN=5 , no feature choosing , precision = </w:t>
       </w:r>
       <w:bookmarkStart w:id="0" w:name="_GoBack"/>
       <w:bookmarkEnd w:id="0"/>
+    </w:p>
+    <w:p>
+      <w:pPr>
+        <w:pStyle w:val="a3"/>
+        <w:numPr>
+          <w:ilvl w:val="0"/>
+          <w:numId w:val="7"/>
+        </w:numPr>
+        <w:bidi/>
+      </w:pPr>
+      <w:r>
+        <w:rPr>
+          <w:rFonts w:cs="Arial"/>
+          <w:rtl/>
+        </w:rPr>
+        <w:t>[0, 4, 28, 30, 1, 2, 8, 26, 29]</w:t>
+      </w:r>
+      <w:r>
+        <w:rPr>
+          <w:rFonts w:cs="Arial"/>
+        </w:rPr>
+        <w:t xml:space="preserve">features_subset = </w:t>
+      </w:r>
+    </w:p>
+    <w:p>
+      <w:pPr>
+        <w:pStyle w:val="a3"/>
+        <w:bidi/>
+        <w:ind w:left="1440"/>
+        <w:rPr>
+          <w:rFonts w:hint="cs"/>
+        </w:rPr>
+      </w:pPr>
+      <w:r>
+        <w:t>knn = 5 , b = 8 precision is 0.8018867924528302</w:t>
+      </w:r>
     </w:p>
     <w:sectPr>
       <w:pgSz w:w="11907" w:h="16840" w:code="9"/>
@@ -971,7 +1222,7 @@
 </file>
 
 <file path=word/numbering.xml><?xml version="1.0" encoding="utf-8"?>
-<w:numbering xmlns:wpc="http://schemas.microsoft.com/office/word/2010/wordprocessingCanvas" xmlns:cx="http://schemas.microsoft.com/office/drawing/2014/chartex" xmlns:cx1="http://schemas.microsoft.com/office/drawing/2015/9/8/chartex" xmlns:cx2="http://schemas.microsoft.com/office/drawing/2015/10/21/chartex" xmlns:cx3="http://schemas.microsoft.com/office/drawing/2016/5/9/chartex" xmlns:cx4="http://schemas.microsoft.com/office/drawing/2016/5/10/chartex" xmlns:cx5="http://schemas.microsoft.com/office/drawing/2016/5/11/chartex" xmlns:cx6="http://schemas.microsoft.com/office/drawing/2016/5/12/chartex" xmlns:cx7="http://schemas.microsoft.com/office/drawing/2016/5/13/chartex" xmlns:cx8="http://schemas.microsoft.com/office/drawing/2016/5/14/chartex" xmlns:mc="http://schemas.openxmlformats.org/markup-compatibility/2006" xmlns:aink="http://schemas.microsoft.com/office/drawing/2016/ink" xmlns:am3d="http://schemas.microsoft.com/office/drawing/2017/model3d" xmlns:o="urn:schemas-microsoft-com:office:office" xmlns:r="http://schemas.openxmlformats.org/officeDocument/2006/relationships" xmlns:m="http://schemas.openxmlformats.org/officeDocument/2006/math" xmlns:v="urn:schemas-microsoft-com:vml" xmlns:wp14="http://schemas.microsoft.com/office/word/2010/wordprocessingDrawing" xmlns:wp="http://schemas.openxmlformats.org/drawingml/2006/wordprocessingDrawing" xmlns:w10="urn:schemas-microsoft-com:office:word" xmlns:w="http://schemas.openxmlformats.org/wordprocessingml/2006/main" xmlns:w14="http://schemas.microsoft.com/office/word/2010/wordml" xmlns:w15="http://schemas.microsoft.com/office/word/2012/wordml" xmlns:w16se="http://schemas.microsoft.com/office/word/2015/wordml/symex" xmlns:wpg="http://schemas.microsoft.com/office/word/2010/wordprocessingGroup" xmlns:wpi="http://schemas.microsoft.com/office/word/2010/wordprocessingInk" xmlns:wne="http://schemas.microsoft.com/office/word/2006/wordml" xmlns:wps="http://schemas.microsoft.com/office/word/2010/wordprocessingShape" mc:Ignorable="w14 w15 w16se wp14">
+<w:numbering xmlns:wpc="http://schemas.microsoft.com/office/word/2010/wordprocessingCanvas" xmlns:mc="http://schemas.openxmlformats.org/markup-compatibility/2006" xmlns:o="urn:schemas-microsoft-com:office:office" xmlns:r="http://schemas.openxmlformats.org/officeDocument/2006/relationships" xmlns:m="http://schemas.openxmlformats.org/officeDocument/2006/math" xmlns:v="urn:schemas-microsoft-com:vml" xmlns:wp14="http://schemas.microsoft.com/office/word/2010/wordprocessingDrawing" xmlns:wp="http://schemas.openxmlformats.org/drawingml/2006/wordprocessingDrawing" xmlns:w10="urn:schemas-microsoft-com:office:word" xmlns:w="http://schemas.openxmlformats.org/wordprocessingml/2006/main" xmlns:w14="http://schemas.microsoft.com/office/word/2010/wordml" xmlns:w15="http://schemas.microsoft.com/office/word/2012/wordml" xmlns:wpg="http://schemas.microsoft.com/office/word/2010/wordprocessingGroup" xmlns:wpi="http://schemas.microsoft.com/office/word/2010/wordprocessingInk" xmlns:wne="http://schemas.microsoft.com/office/word/2006/wordml" xmlns:wps="http://schemas.microsoft.com/office/word/2010/wordprocessingShape" mc:Ignorable="w14 w15 wp14">
   <w:abstractNum w:abstractNumId="0" w15:restartNumberingAfterBreak="0">
     <w:nsid w:val="244B017D"/>
     <w:multiLevelType w:val="hybridMultilevel"/>
@@ -1059,6 +1310,95 @@
     </w:lvl>
   </w:abstractNum>
   <w:abstractNum w:abstractNumId="1" w15:restartNumberingAfterBreak="0">
+    <w:nsid w:val="354C6226"/>
+    <w:multiLevelType w:val="hybridMultilevel"/>
+    <w:tmpl w:val="04429A12"/>
+    <w:lvl w:ilvl="0" w:tplc="DCE01B2E">
+      <w:start w:val="1"/>
+      <w:numFmt w:val="decimal"/>
+      <w:lvlText w:val="%1."/>
+      <w:lvlJc w:val="left"/>
+      <w:pPr>
+        <w:ind w:left="1080" w:hanging="360"/>
+      </w:pPr>
+      <w:rPr>
+        <w:rFonts w:hint="default"/>
+      </w:rPr>
+    </w:lvl>
+    <w:lvl w:ilvl="1" w:tplc="04090019" w:tentative="1">
+      <w:start w:val="1"/>
+      <w:numFmt w:val="lowerLetter"/>
+      <w:lvlText w:val="%2."/>
+      <w:lvlJc w:val="left"/>
+      <w:pPr>
+        <w:ind w:left="1800" w:hanging="360"/>
+      </w:pPr>
+    </w:lvl>
+    <w:lvl w:ilvl="2" w:tplc="0409001B" w:tentative="1">
+      <w:start w:val="1"/>
+      <w:numFmt w:val="lowerRoman"/>
+      <w:lvlText w:val="%3."/>
+      <w:lvlJc w:val="right"/>
+      <w:pPr>
+        <w:ind w:left="2520" w:hanging="180"/>
+      </w:pPr>
+    </w:lvl>
+    <w:lvl w:ilvl="3" w:tplc="0409000F" w:tentative="1">
+      <w:start w:val="1"/>
+      <w:numFmt w:val="decimal"/>
+      <w:lvlText w:val="%4."/>
+      <w:lvlJc w:val="left"/>
+      <w:pPr>
+        <w:ind w:left="3240" w:hanging="360"/>
+      </w:pPr>
+    </w:lvl>
+    <w:lvl w:ilvl="4" w:tplc="04090019" w:tentative="1">
+      <w:start w:val="1"/>
+      <w:numFmt w:val="lowerLetter"/>
+      <w:lvlText w:val="%5."/>
+      <w:lvlJc w:val="left"/>
+      <w:pPr>
+        <w:ind w:left="3960" w:hanging="360"/>
+      </w:pPr>
+    </w:lvl>
+    <w:lvl w:ilvl="5" w:tplc="0409001B" w:tentative="1">
+      <w:start w:val="1"/>
+      <w:numFmt w:val="lowerRoman"/>
+      <w:lvlText w:val="%6."/>
+      <w:lvlJc w:val="right"/>
+      <w:pPr>
+        <w:ind w:left="4680" w:hanging="180"/>
+      </w:pPr>
+    </w:lvl>
+    <w:lvl w:ilvl="6" w:tplc="0409000F" w:tentative="1">
+      <w:start w:val="1"/>
+      <w:numFmt w:val="decimal"/>
+      <w:lvlText w:val="%7."/>
+      <w:lvlJc w:val="left"/>
+      <w:pPr>
+        <w:ind w:left="5400" w:hanging="360"/>
+      </w:pPr>
+    </w:lvl>
+    <w:lvl w:ilvl="7" w:tplc="04090019" w:tentative="1">
+      <w:start w:val="1"/>
+      <w:numFmt w:val="lowerLetter"/>
+      <w:lvlText w:val="%8."/>
+      <w:lvlJc w:val="left"/>
+      <w:pPr>
+        <w:ind w:left="6120" w:hanging="360"/>
+      </w:pPr>
+    </w:lvl>
+    <w:lvl w:ilvl="8" w:tplc="0409001B" w:tentative="1">
+      <w:start w:val="1"/>
+      <w:numFmt w:val="lowerRoman"/>
+      <w:lvlText w:val="%9."/>
+      <w:lvlJc w:val="right"/>
+      <w:pPr>
+        <w:ind w:left="6840" w:hanging="180"/>
+      </w:pPr>
+    </w:lvl>
+  </w:abstractNum>
+  <w:abstractNum w:abstractNumId="2" w15:restartNumberingAfterBreak="0">
     <w:nsid w:val="3B806574"/>
     <w:multiLevelType w:val="hybridMultilevel"/>
     <w:tmpl w:val="7E982840"/>
@@ -1147,7 +1487,96 @@
       </w:pPr>
     </w:lvl>
   </w:abstractNum>
-  <w:abstractNum w:abstractNumId="2" w15:restartNumberingAfterBreak="0">
+  <w:abstractNum w:abstractNumId="3" w15:restartNumberingAfterBreak="0">
+    <w:nsid w:val="553D45E2"/>
+    <w:multiLevelType w:val="hybridMultilevel"/>
+    <w:tmpl w:val="B6903470"/>
+    <w:lvl w:ilvl="0" w:tplc="6652DD34">
+      <w:start w:val="1"/>
+      <w:numFmt w:val="decimal"/>
+      <w:lvlText w:val="%1."/>
+      <w:lvlJc w:val="left"/>
+      <w:pPr>
+        <w:ind w:left="1440" w:hanging="360"/>
+      </w:pPr>
+      <w:rPr>
+        <w:rFonts w:hint="default"/>
+      </w:rPr>
+    </w:lvl>
+    <w:lvl w:ilvl="1" w:tplc="04090019" w:tentative="1">
+      <w:start w:val="1"/>
+      <w:numFmt w:val="lowerLetter"/>
+      <w:lvlText w:val="%2."/>
+      <w:lvlJc w:val="left"/>
+      <w:pPr>
+        <w:ind w:left="2160" w:hanging="360"/>
+      </w:pPr>
+    </w:lvl>
+    <w:lvl w:ilvl="2" w:tplc="0409001B" w:tentative="1">
+      <w:start w:val="1"/>
+      <w:numFmt w:val="lowerRoman"/>
+      <w:lvlText w:val="%3."/>
+      <w:lvlJc w:val="right"/>
+      <w:pPr>
+        <w:ind w:left="2880" w:hanging="180"/>
+      </w:pPr>
+    </w:lvl>
+    <w:lvl w:ilvl="3" w:tplc="0409000F" w:tentative="1">
+      <w:start w:val="1"/>
+      <w:numFmt w:val="decimal"/>
+      <w:lvlText w:val="%4."/>
+      <w:lvlJc w:val="left"/>
+      <w:pPr>
+        <w:ind w:left="3600" w:hanging="360"/>
+      </w:pPr>
+    </w:lvl>
+    <w:lvl w:ilvl="4" w:tplc="04090019" w:tentative="1">
+      <w:start w:val="1"/>
+      <w:numFmt w:val="lowerLetter"/>
+      <w:lvlText w:val="%5."/>
+      <w:lvlJc w:val="left"/>
+      <w:pPr>
+        <w:ind w:left="4320" w:hanging="360"/>
+      </w:pPr>
+    </w:lvl>
+    <w:lvl w:ilvl="5" w:tplc="0409001B" w:tentative="1">
+      <w:start w:val="1"/>
+      <w:numFmt w:val="lowerRoman"/>
+      <w:lvlText w:val="%6."/>
+      <w:lvlJc w:val="right"/>
+      <w:pPr>
+        <w:ind w:left="5040" w:hanging="180"/>
+      </w:pPr>
+    </w:lvl>
+    <w:lvl w:ilvl="6" w:tplc="0409000F" w:tentative="1">
+      <w:start w:val="1"/>
+      <w:numFmt w:val="decimal"/>
+      <w:lvlText w:val="%7."/>
+      <w:lvlJc w:val="left"/>
+      <w:pPr>
+        <w:ind w:left="5760" w:hanging="360"/>
+      </w:pPr>
+    </w:lvl>
+    <w:lvl w:ilvl="7" w:tplc="04090019" w:tentative="1">
+      <w:start w:val="1"/>
+      <w:numFmt w:val="lowerLetter"/>
+      <w:lvlText w:val="%8."/>
+      <w:lvlJc w:val="left"/>
+      <w:pPr>
+        <w:ind w:left="6480" w:hanging="360"/>
+      </w:pPr>
+    </w:lvl>
+    <w:lvl w:ilvl="8" w:tplc="0409001B" w:tentative="1">
+      <w:start w:val="1"/>
+      <w:numFmt w:val="lowerRoman"/>
+      <w:lvlText w:val="%9."/>
+      <w:lvlJc w:val="right"/>
+      <w:pPr>
+        <w:ind w:left="7200" w:hanging="180"/>
+      </w:pPr>
+    </w:lvl>
+  </w:abstractNum>
+  <w:abstractNum w:abstractNumId="4" w15:restartNumberingAfterBreak="0">
     <w:nsid w:val="5C9E5DFE"/>
     <w:multiLevelType w:val="hybridMultilevel"/>
     <w:tmpl w:val="FEB29B2E"/>
@@ -1236,7 +1665,7 @@
       </w:pPr>
     </w:lvl>
   </w:abstractNum>
-  <w:abstractNum w:abstractNumId="3" w15:restartNumberingAfterBreak="0">
+  <w:abstractNum w:abstractNumId="5" w15:restartNumberingAfterBreak="0">
     <w:nsid w:val="7DF86599"/>
     <w:multiLevelType w:val="hybridMultilevel"/>
     <w:tmpl w:val="59F2F5F0"/>
@@ -1325,7 +1754,7 @@
       </w:pPr>
     </w:lvl>
   </w:abstractNum>
-  <w:abstractNum w:abstractNumId="4" w15:restartNumberingAfterBreak="0">
+  <w:abstractNum w:abstractNumId="6" w15:restartNumberingAfterBreak="0">
     <w:nsid w:val="7ECA5043"/>
     <w:multiLevelType w:val="hybridMultilevel"/>
     <w:tmpl w:val="195C2D6A"/>
@@ -1415,25 +1844,31 @@
     </w:lvl>
   </w:abstractNum>
   <w:num w:numId="1">
-    <w:abstractNumId w:val="3"/>
+    <w:abstractNumId w:val="5"/>
   </w:num>
   <w:num w:numId="2">
+    <w:abstractNumId w:val="6"/>
+  </w:num>
+  <w:num w:numId="3">
     <w:abstractNumId w:val="4"/>
   </w:num>
-  <w:num w:numId="3">
+  <w:num w:numId="4">
     <w:abstractNumId w:val="2"/>
-  </w:num>
-  <w:num w:numId="4">
-    <w:abstractNumId w:val="1"/>
   </w:num>
   <w:num w:numId="5">
     <w:abstractNumId w:val="0"/>
+  </w:num>
+  <w:num w:numId="6">
+    <w:abstractNumId w:val="1"/>
+  </w:num>
+  <w:num w:numId="7">
+    <w:abstractNumId w:val="3"/>
   </w:num>
 </w:numbering>
 </file>
 
 <file path=word/styles.xml><?xml version="1.0" encoding="utf-8"?>
-<w:styles xmlns:mc="http://schemas.openxmlformats.org/markup-compatibility/2006" xmlns:r="http://schemas.openxmlformats.org/officeDocument/2006/relationships" xmlns:w="http://schemas.openxmlformats.org/wordprocessingml/2006/main" xmlns:w14="http://schemas.microsoft.com/office/word/2010/wordml" xmlns:w15="http://schemas.microsoft.com/office/word/2012/wordml" xmlns:w16se="http://schemas.microsoft.com/office/word/2015/wordml/symex" mc:Ignorable="w14 w15 w16se">
+<w:styles xmlns:mc="http://schemas.openxmlformats.org/markup-compatibility/2006" xmlns:r="http://schemas.openxmlformats.org/officeDocument/2006/relationships" xmlns:w="http://schemas.openxmlformats.org/wordprocessingml/2006/main" xmlns:w14="http://schemas.microsoft.com/office/word/2010/wordml" xmlns:w15="http://schemas.microsoft.com/office/word/2012/wordml" mc:Ignorable="w14 w15">
   <w:docDefaults>
     <w:rPrDefault>
       <w:rPr>
@@ -1449,7 +1884,7 @@
       </w:pPr>
     </w:pPrDefault>
   </w:docDefaults>
-  <w:latentStyles w:defLockedState="0" w:defUIPriority="99" w:defSemiHidden="0" w:defUnhideWhenUsed="0" w:defQFormat="0" w:count="375">
+  <w:latentStyles w:defLockedState="0" w:defUIPriority="99" w:defSemiHidden="0" w:defUnhideWhenUsed="0" w:defQFormat="0" w:count="371">
     <w:lsdException w:name="Normal" w:uiPriority="0" w:qFormat="1"/>
     <w:lsdException w:name="heading 1" w:uiPriority="9" w:qFormat="1"/>
     <w:lsdException w:name="heading 2" w:semiHidden="1" w:uiPriority="9" w:unhideWhenUsed="1" w:qFormat="1"/>
@@ -1821,22 +2256,18 @@
     <w:lsdException w:name="List Table 5 Dark Accent 6" w:uiPriority="50"/>
     <w:lsdException w:name="List Table 6 Colorful Accent 6" w:uiPriority="51"/>
     <w:lsdException w:name="List Table 7 Colorful Accent 6" w:uiPriority="52"/>
-    <w:lsdException w:name="Mention" w:semiHidden="1" w:unhideWhenUsed="1"/>
-    <w:lsdException w:name="Smart Hyperlink" w:semiHidden="1" w:unhideWhenUsed="1"/>
-    <w:lsdException w:name="Hashtag" w:semiHidden="1" w:unhideWhenUsed="1"/>
-    <w:lsdException w:name="Unresolved Mention" w:semiHidden="1" w:unhideWhenUsed="1"/>
   </w:latentStyles>
-  <w:style w:type="paragraph" w:default="1" w:styleId="Normal">
+  <w:style w:type="paragraph" w:default="1" w:styleId="a">
     <w:name w:val="Normal"/>
     <w:qFormat/>
   </w:style>
-  <w:style w:type="character" w:default="1" w:styleId="DefaultParagraphFont">
+  <w:style w:type="character" w:default="1" w:styleId="a0">
     <w:name w:val="Default Paragraph Font"/>
     <w:uiPriority w:val="1"/>
     <w:semiHidden/>
     <w:unhideWhenUsed/>
   </w:style>
-  <w:style w:type="table" w:default="1" w:styleId="TableNormal">
+  <w:style w:type="table" w:default="1" w:styleId="a1">
     <w:name w:val="Normal Table"/>
     <w:uiPriority w:val="99"/>
     <w:semiHidden/>
@@ -1851,15 +2282,15 @@
       </w:tblCellMar>
     </w:tblPr>
   </w:style>
-  <w:style w:type="numbering" w:default="1" w:styleId="NoList">
+  <w:style w:type="numbering" w:default="1" w:styleId="a2">
     <w:name w:val="No List"/>
     <w:uiPriority w:val="99"/>
     <w:semiHidden/>
     <w:unhideWhenUsed/>
   </w:style>
-  <w:style w:type="paragraph" w:styleId="ListParagraph">
+  <w:style w:type="paragraph" w:styleId="a3">
     <w:name w:val="List Paragraph"/>
-    <w:basedOn w:val="Normal"/>
+    <w:basedOn w:val="a"/>
     <w:uiPriority w:val="34"/>
     <w:qFormat/>
     <w:rsid w:val="009F5FFD"/>
@@ -1868,9 +2299,9 @@
       <w:contextualSpacing/>
     </w:pPr>
   </w:style>
-  <w:style w:type="table" w:styleId="TableGrid">
+  <w:style w:type="table" w:styleId="a4">
     <w:name w:val="Table Grid"/>
-    <w:basedOn w:val="TableNormal"/>
+    <w:basedOn w:val="a1"/>
     <w:uiPriority w:val="39"/>
     <w:rsid w:val="009F5FFD"/>
     <w:pPr>
@@ -1887,9 +2318,9 @@
       </w:tblBorders>
     </w:tblPr>
   </w:style>
-  <w:style w:type="character" w:styleId="PlaceholderText">
+  <w:style w:type="character" w:styleId="a5">
     <w:name w:val="Placeholder Text"/>
-    <w:basedOn w:val="DefaultParagraphFont"/>
+    <w:basedOn w:val="a0"/>
     <w:uiPriority w:val="99"/>
     <w:semiHidden/>
     <w:rsid w:val="004D23C6"/>

</xml_diff>

<commit_message>
Fixed 2 and 3 as written in FAQ
</commit_message>
<xml_diff>
--- a/AI.docx
+++ b/AI.docx
@@ -1,6 +1,6 @@
 
 <file path=word/document.xml><?xml version="1.0" encoding="utf-8"?>
-<w:document xmlns:wpc="http://schemas.microsoft.com/office/word/2010/wordprocessingCanvas" xmlns:mc="http://schemas.openxmlformats.org/markup-compatibility/2006" xmlns:o="urn:schemas-microsoft-com:office:office" xmlns:r="http://schemas.openxmlformats.org/officeDocument/2006/relationships" xmlns:m="http://schemas.openxmlformats.org/officeDocument/2006/math" xmlns:v="urn:schemas-microsoft-com:vml" xmlns:wp14="http://schemas.microsoft.com/office/word/2010/wordprocessingDrawing" xmlns:wp="http://schemas.openxmlformats.org/drawingml/2006/wordprocessingDrawing" xmlns:w10="urn:schemas-microsoft-com:office:word" xmlns:w="http://schemas.openxmlformats.org/wordprocessingml/2006/main" xmlns:w14="http://schemas.microsoft.com/office/word/2010/wordml" xmlns:w15="http://schemas.microsoft.com/office/word/2012/wordml" xmlns:wpg="http://schemas.microsoft.com/office/word/2010/wordprocessingGroup" xmlns:wpi="http://schemas.microsoft.com/office/word/2010/wordprocessingInk" xmlns:wne="http://schemas.microsoft.com/office/word/2006/wordml" xmlns:wps="http://schemas.microsoft.com/office/word/2010/wordprocessingShape" mc:Ignorable="w14 w15 wp14">
+<w:document xmlns:wpc="http://schemas.microsoft.com/office/word/2010/wordprocessingCanvas" xmlns:cx="http://schemas.microsoft.com/office/drawing/2014/chartex" xmlns:cx1="http://schemas.microsoft.com/office/drawing/2015/9/8/chartex" xmlns:cx2="http://schemas.microsoft.com/office/drawing/2015/10/21/chartex" xmlns:cx3="http://schemas.microsoft.com/office/drawing/2016/5/9/chartex" xmlns:cx4="http://schemas.microsoft.com/office/drawing/2016/5/10/chartex" xmlns:cx5="http://schemas.microsoft.com/office/drawing/2016/5/11/chartex" xmlns:cx6="http://schemas.microsoft.com/office/drawing/2016/5/12/chartex" xmlns:cx7="http://schemas.microsoft.com/office/drawing/2016/5/13/chartex" xmlns:cx8="http://schemas.microsoft.com/office/drawing/2016/5/14/chartex" xmlns:mc="http://schemas.openxmlformats.org/markup-compatibility/2006" xmlns:aink="http://schemas.microsoft.com/office/drawing/2016/ink" xmlns:am3d="http://schemas.microsoft.com/office/drawing/2017/model3d" xmlns:o="urn:schemas-microsoft-com:office:office" xmlns:r="http://schemas.openxmlformats.org/officeDocument/2006/relationships" xmlns:m="http://schemas.openxmlformats.org/officeDocument/2006/math" xmlns:v="urn:schemas-microsoft-com:vml" xmlns:wp14="http://schemas.microsoft.com/office/word/2010/wordprocessingDrawing" xmlns:wp="http://schemas.openxmlformats.org/drawingml/2006/wordprocessingDrawing" xmlns:w10="urn:schemas-microsoft-com:office:word" xmlns:w="http://schemas.openxmlformats.org/wordprocessingml/2006/main" xmlns:w14="http://schemas.microsoft.com/office/word/2010/wordml" xmlns:w15="http://schemas.microsoft.com/office/word/2012/wordml" xmlns:w16se="http://schemas.microsoft.com/office/word/2015/wordml/symex" xmlns:wpg="http://schemas.microsoft.com/office/word/2010/wordprocessingGroup" xmlns:wpi="http://schemas.microsoft.com/office/word/2010/wordprocessingInk" xmlns:wne="http://schemas.microsoft.com/office/word/2006/wordml" xmlns:wps="http://schemas.microsoft.com/office/word/2010/wordprocessingShape" mc:Ignorable="w14 w15 w16se wp14">
   <w:body>
     <w:p>
       <w:pPr>
@@ -40,7 +40,7 @@
     </w:p>
     <w:p>
       <w:pPr>
-        <w:pStyle w:val="a3"/>
+        <w:pStyle w:val="ListParagraph"/>
         <w:numPr>
           <w:ilvl w:val="0"/>
           <w:numId w:val="1"/>
@@ -52,7 +52,23 @@
           <w:rFonts w:hint="cs"/>
           <w:rtl/>
         </w:rPr>
-        <w:t>בכדי לקבל מדד יחיד נבצע ממוצע על כל ההרצות, כלומר נסכום את הדיוק של כל ההרצות ונחלק ב-4. הדיוק שקיבלנו הינו:</w:t>
+        <w:t xml:space="preserve">בכדי לקבל מדד יחיד נבצע ממוצע על כל ההרצות, כלומר </w:t>
+      </w:r>
+      <w:proofErr w:type="spellStart"/>
+      <w:r>
+        <w:rPr>
+          <w:rFonts w:hint="cs"/>
+          <w:rtl/>
+        </w:rPr>
+        <w:t>נסכום</w:t>
+      </w:r>
+      <w:proofErr w:type="spellEnd"/>
+      <w:r>
+        <w:rPr>
+          <w:rFonts w:hint="cs"/>
+          <w:rtl/>
+        </w:rPr>
+        <w:t xml:space="preserve"> את הדיוק של כל ההרצות ונחלק ב-4. הדיוק שקיבלנו הינו:</w:t>
       </w:r>
       <w:r>
         <w:rPr>
@@ -82,7 +98,7 @@
     </w:p>
     <w:p>
       <w:pPr>
-        <w:pStyle w:val="a3"/>
+        <w:pStyle w:val="ListParagraph"/>
         <w:numPr>
           <w:ilvl w:val="0"/>
           <w:numId w:val="1"/>
@@ -94,12 +110,60 @@
           <w:rFonts w:cs="Arial" w:hint="cs"/>
           <w:rtl/>
         </w:rPr>
-        <w:t>בדומה לסעיף א' גם כן נבצע ממוצע, כלומר נסכום למטרציה אחת את כל המטריצות המתקבלות מההרצות ונחלק כל תא ב-4. המטרציה שהתקבלה:</w:t>
+        <w:t xml:space="preserve">בדומה לסעיף א' גם כן נבצע ממוצע, כלומר </w:t>
+      </w:r>
+      <w:proofErr w:type="spellStart"/>
+      <w:r>
+        <w:rPr>
+          <w:rFonts w:cs="Arial" w:hint="cs"/>
+          <w:rtl/>
+        </w:rPr>
+        <w:t>נסכום</w:t>
+      </w:r>
+      <w:proofErr w:type="spellEnd"/>
+      <w:r>
+        <w:rPr>
+          <w:rFonts w:cs="Arial" w:hint="cs"/>
+          <w:rtl/>
+        </w:rPr>
+        <w:t xml:space="preserve"> </w:t>
+      </w:r>
+      <w:proofErr w:type="spellStart"/>
+      <w:r>
+        <w:rPr>
+          <w:rFonts w:cs="Arial" w:hint="cs"/>
+          <w:rtl/>
+        </w:rPr>
+        <w:t>למטרציה</w:t>
+      </w:r>
+      <w:proofErr w:type="spellEnd"/>
+      <w:r>
+        <w:rPr>
+          <w:rFonts w:cs="Arial" w:hint="cs"/>
+          <w:rtl/>
+        </w:rPr>
+        <w:t xml:space="preserve"> אחת את כל המטריצות המתקבלות מההרצות ונחלק כל תא ב-4. </w:t>
+      </w:r>
+      <w:proofErr w:type="spellStart"/>
+      <w:r>
+        <w:rPr>
+          <w:rFonts w:cs="Arial" w:hint="cs"/>
+          <w:rtl/>
+        </w:rPr>
+        <w:t>המטרציה</w:t>
+      </w:r>
+      <w:proofErr w:type="spellEnd"/>
+      <w:r>
+        <w:rPr>
+          <w:rFonts w:cs="Arial" w:hint="cs"/>
+          <w:rtl/>
+        </w:rPr>
+        <w:t xml:space="preserve"> שהתקבלה:</w:t>
       </w:r>
     </w:p>
     <w:tbl>
       <w:tblPr>
-        <w:tblStyle w:val="a4"/>
+        <w:tblStyle w:val="TableGrid"/>
         <w:tblW w:w="0" w:type="auto"/>
         <w:tblInd w:w="3267" w:type="dxa"/>
         <w:tblLook w:val="04A0" w:firstRow="1" w:lastRow="0" w:firstColumn="1" w:lastColumn="0" w:noHBand="0" w:noVBand="1"/>
@@ -119,7 +183,7 @@
           </w:tcPr>
           <w:p>
             <w:pPr>
-              <w:pStyle w:val="a3"/>
+              <w:pStyle w:val="ListParagraph"/>
               <w:ind w:left="0"/>
             </w:pPr>
           </w:p>
@@ -130,7 +194,7 @@
           </w:tcPr>
           <w:p>
             <w:pPr>
-              <w:pStyle w:val="a3"/>
+              <w:pStyle w:val="ListParagraph"/>
               <w:ind w:left="0"/>
               <w:rPr>
                 <w:rtl/>
@@ -147,7 +211,7 @@
           </w:tcPr>
           <w:p>
             <w:pPr>
-              <w:pStyle w:val="a3"/>
+              <w:pStyle w:val="ListParagraph"/>
               <w:ind w:left="0"/>
               <w:jc w:val="center"/>
             </w:pPr>
@@ -167,7 +231,7 @@
           </w:tcPr>
           <w:p>
             <w:pPr>
-              <w:pStyle w:val="a3"/>
+              <w:pStyle w:val="ListParagraph"/>
               <w:ind w:left="0"/>
             </w:pPr>
             <w:r>
@@ -181,7 +245,7 @@
           </w:tcPr>
           <w:p>
             <w:pPr>
-              <w:pStyle w:val="a3"/>
+              <w:pStyle w:val="ListParagraph"/>
               <w:ind w:left="0"/>
             </w:pPr>
             <w:r>
@@ -195,7 +259,7 @@
           </w:tcPr>
           <w:p>
             <w:pPr>
-              <w:pStyle w:val="a3"/>
+              <w:pStyle w:val="ListParagraph"/>
               <w:ind w:left="0"/>
             </w:pPr>
             <w:r>
@@ -214,7 +278,7 @@
           </w:tcPr>
           <w:p>
             <w:pPr>
-              <w:pStyle w:val="a3"/>
+              <w:pStyle w:val="ListParagraph"/>
               <w:ind w:left="0"/>
             </w:pPr>
             <w:r>
@@ -228,7 +292,7 @@
           </w:tcPr>
           <w:p>
             <w:pPr>
-              <w:pStyle w:val="a3"/>
+              <w:pStyle w:val="ListParagraph"/>
               <w:ind w:left="0"/>
             </w:pPr>
             <w:r>
@@ -242,7 +306,7 @@
           </w:tcPr>
           <w:p>
             <w:pPr>
-              <w:pStyle w:val="a3"/>
+              <w:pStyle w:val="ListParagraph"/>
               <w:ind w:left="0"/>
             </w:pPr>
             <w:r>
@@ -271,7 +335,7 @@
     </w:p>
     <w:p>
       <w:pPr>
-        <w:pStyle w:val="a3"/>
+        <w:pStyle w:val="ListParagraph"/>
         <w:numPr>
           <w:ilvl w:val="0"/>
           <w:numId w:val="3"/>
@@ -288,7 +352,7 @@
     </w:p>
     <w:p>
       <w:pPr>
-        <w:pStyle w:val="a3"/>
+        <w:pStyle w:val="ListParagraph"/>
         <w:bidi/>
         <w:rPr>
           <w:rtl/>
@@ -327,7 +391,7 @@
     </w:p>
     <w:p>
       <w:pPr>
-        <w:pStyle w:val="a3"/>
+        <w:pStyle w:val="ListParagraph"/>
         <w:bidi/>
         <w:rPr>
           <w:rtl/>
@@ -359,7 +423,7 @@
     </w:p>
     <w:p>
       <w:pPr>
-        <w:pStyle w:val="a3"/>
+        <w:pStyle w:val="ListParagraph"/>
         <w:bidi/>
         <w:rPr>
           <w:rtl/>
@@ -391,7 +455,7 @@
     </w:p>
     <w:p>
       <w:pPr>
-        <w:pStyle w:val="a3"/>
+        <w:pStyle w:val="ListParagraph"/>
         <w:bidi/>
         <w:rPr>
           <w:rtl/>
@@ -423,7 +487,7 @@
     </w:p>
     <w:p>
       <w:pPr>
-        <w:pStyle w:val="a3"/>
+        <w:pStyle w:val="ListParagraph"/>
         <w:numPr>
           <w:ilvl w:val="0"/>
           <w:numId w:val="3"/>
@@ -435,91 +499,61 @@
           <w:rFonts w:hint="cs"/>
           <w:rtl/>
         </w:rPr>
-        <w:t>נבדוק עבור כל מסווג את גודל ההפסד (סכום הכסף אותו החברה מפסידה) כתוצאה משימוש במסווג זה.</w:t>
-      </w:r>
-    </w:p>
-    <w:p>
-      <w:pPr>
-        <w:pStyle w:val="a3"/>
-        <w:bidi/>
-        <w:rPr>
-          <w:rtl/>
-        </w:rPr>
-      </w:pPr>
-      <w:r>
-        <w:rPr>
-          <w:rFonts w:hint="cs"/>
-          <w:rtl/>
-        </w:rPr>
-        <w:t>את ההפסד נחשב כסכום של מספר המעבדים המקולקלים שהמסווג סיווג כתקינים כפול מחיר הוולדציה (כלומר מחיר הוולדציות שהרצנו על מעבדים שאינם תקינים כפול המחיר של וולדציה) ומספר המעבדים התקינים שהמסווג סיווג כלא תקינים אבל היו תקינים כפול המחיר של מעבד פחות מחיר הוולדציה</w:t>
-      </w:r>
-      <w:r>
-        <w:rPr>
-          <w:rFonts w:hint="cs"/>
-          <w:rtl/>
-        </w:rPr>
-        <w:t>.</w:t>
-      </w:r>
-    </w:p>
-    <w:p>
-      <w:pPr>
-        <w:pStyle w:val="a3"/>
-        <w:bidi/>
-        <w:rPr>
-          <w:rtl/>
-        </w:rPr>
-      </w:pPr>
-      <w:r>
-        <w:rPr>
-          <w:rFonts w:hint="cs"/>
-          <w:rtl/>
-        </w:rPr>
-        <w:t xml:space="preserve">הסבר לחישוב: </w:t>
-      </w:r>
-    </w:p>
-    <w:p>
-      <w:pPr>
-        <w:pStyle w:val="a3"/>
-        <w:bidi/>
-        <w:rPr>
-          <w:rtl/>
-        </w:rPr>
-      </w:pPr>
-      <w:r>
-        <w:rPr>
-          <w:rFonts w:hint="cs"/>
-          <w:rtl/>
-        </w:rPr>
-        <w:t>על כל מעבד מקולקל שהחברה מעבירה וולדציה היא מפסידה את מחיר הוולדציה (זה סכום כסף שהיא לא תרוויח בחזרה ממכירת המעבד בשונה ממעבד תקין). בנוסף, על כל מעבד תקין שנזרק הפסידה החברה את מחיר המעבד שאינו נמכר אבל היא חסכה את הוולדציה שלא ביצעה עליו.</w:t>
-      </w:r>
-    </w:p>
-    <w:p>
-      <w:pPr>
-        <w:pStyle w:val="a3"/>
-        <w:bidi/>
-      </w:pPr>
-      <w:r>
-        <w:rPr>
-          <w:rFonts w:hint="cs"/>
-          <w:rtl/>
-        </w:rPr>
-        <w:t xml:space="preserve">נשים לב שחישוב זה שקול לחישוב הרווח המקסימלי שניתן </w:t>
-      </w:r>
-    </w:p>
-    <w:p>
-      <w:pPr>
-        <w:pStyle w:val="a3"/>
-        <w:bidi/>
-        <w:rPr>
-          <w:rtl/>
-        </w:rPr>
-      </w:pPr>
-      <w:r>
-        <w:rPr>
-          <w:rFonts w:hint="cs"/>
-          <w:rtl/>
-        </w:rPr>
-        <w:t xml:space="preserve">לפי החישוב הזה נקבל שעל כל אלפיים יחידות מסווג </w:t>
+        <w:t xml:space="preserve">נבדוק עבור כל מסווג את גודל </w:t>
+      </w:r>
+      <w:r>
+        <w:rPr>
+          <w:rFonts w:hint="cs"/>
+          <w:rtl/>
+        </w:rPr>
+        <w:t>הרווח</w:t>
+      </w:r>
+      <w:r>
+        <w:rPr>
+          <w:rFonts w:hint="cs"/>
+          <w:rtl/>
+        </w:rPr>
+        <w:t xml:space="preserve"> (סכום הכסף אותו החברה </w:t>
+      </w:r>
+      <w:r>
+        <w:rPr>
+          <w:rFonts w:hint="cs"/>
+          <w:rtl/>
+        </w:rPr>
+        <w:t xml:space="preserve">הרוויחה ממכירת המעבדים פחות הסכום שהוציאה על </w:t>
+      </w:r>
+      <w:proofErr w:type="spellStart"/>
+      <w:r>
+        <w:rPr>
+          <w:rFonts w:hint="cs"/>
+          <w:rtl/>
+        </w:rPr>
+        <w:t>ורפיקציה</w:t>
+      </w:r>
+      <w:proofErr w:type="spellEnd"/>
+      <w:r>
+        <w:rPr>
+          <w:rFonts w:hint="cs"/>
+          <w:rtl/>
+        </w:rPr>
+        <w:t>) כתוצאה משימוש במסווג זה.</w:t>
+      </w:r>
+    </w:p>
+    <w:p>
+      <w:pPr>
+        <w:pStyle w:val="ListParagraph"/>
+        <w:bidi/>
+        <w:rPr>
+          <w:rFonts w:eastAsiaTheme="minorEastAsia" w:hint="cs"/>
+          <w:rtl/>
+        </w:rPr>
+      </w:pPr>
+      <w:r>
+        <w:rPr>
+          <w:rFonts w:hint="cs"/>
+          <w:rtl/>
+        </w:rPr>
+        <w:t xml:space="preserve">עבור נסווג </w:t>
       </w:r>
       <w:r>
         <w:rPr>
@@ -532,84 +566,741 @@
           <w:rFonts w:hint="cs"/>
           <w:rtl/>
         </w:rPr>
-        <w:t xml:space="preserve"> יגרום להפסד של מיליון ו400 אלף שקלים.</w:t>
-      </w:r>
-    </w:p>
-    <w:p>
-      <w:pPr>
-        <w:pStyle w:val="a3"/>
-        <w:bidi/>
-        <w:rPr>
-          <w:rtl/>
-        </w:rPr>
-      </w:pPr>
-      <w:r>
-        <w:rPr>
-          <w:rFonts w:hint="cs"/>
-          <w:rtl/>
-        </w:rPr>
-        <w:t xml:space="preserve">מסווג </w:t>
-      </w:r>
-      <w:r>
-        <w:rPr>
-          <w:rFonts w:hint="cs"/>
+        <w:t xml:space="preserve"> נקבל כי בממוצע על כל 2000 מעבדים 900 יזוהו כתקינים ויעברו </w:t>
+      </w:r>
+      <w:proofErr w:type="spellStart"/>
+      <w:r>
+        <w:rPr>
+          <w:rFonts w:hint="cs"/>
+          <w:rtl/>
+        </w:rPr>
+        <w:t>ורפיקציה</w:t>
+      </w:r>
+      <w:proofErr w:type="spellEnd"/>
+      <w:r>
+        <w:rPr>
+          <w:rFonts w:hint="cs"/>
+          <w:rtl/>
+        </w:rPr>
+        <w:t xml:space="preserve"> לכן כאשר ימכרו ב</w:t>
+      </w:r>
+      <w:r>
+        <w:t>10,000</w:t>
+      </w:r>
+      <w:r>
+        <w:rPr>
+          <w:rFonts w:hint="cs"/>
+          <w:rtl/>
+        </w:rPr>
+        <w:t xml:space="preserve"> נרוויח </w:t>
+      </w:r>
+      <w:proofErr w:type="spellStart"/>
+      <w:r>
+        <w:rPr>
+          <w:rFonts w:hint="cs"/>
+          <w:rtl/>
+        </w:rPr>
+        <w:t>עלהם</w:t>
+      </w:r>
+      <w:proofErr w:type="spellEnd"/>
+      <w:r>
+        <w:rPr>
+          <w:rFonts w:hint="cs"/>
+          <w:rtl/>
+        </w:rPr>
+        <w:t xml:space="preserve"> </w:t>
+      </w:r>
+      <w:r>
+        <w:t>9,000</w:t>
+      </w:r>
+      <w:r>
+        <w:rPr>
+          <w:rFonts w:hint="cs"/>
+          <w:rtl/>
+        </w:rPr>
+        <w:t xml:space="preserve"> (בגלל מחיר </w:t>
+      </w:r>
+      <w:proofErr w:type="spellStart"/>
+      <w:r>
+        <w:rPr>
+          <w:rFonts w:hint="cs"/>
+          <w:rtl/>
+        </w:rPr>
+        <w:t>הורפקציה</w:t>
+      </w:r>
+      <w:proofErr w:type="spellEnd"/>
+      <w:r>
+        <w:rPr>
+          <w:rFonts w:hint="cs"/>
+          <w:rtl/>
+        </w:rPr>
+        <w:t xml:space="preserve">), בנוסף עבור 500 מעבדים נבצע </w:t>
+      </w:r>
+      <w:proofErr w:type="spellStart"/>
+      <w:r>
+        <w:rPr>
+          <w:rFonts w:hint="cs"/>
+          <w:rtl/>
+        </w:rPr>
+        <w:t>ורפקציה</w:t>
+      </w:r>
+      <w:proofErr w:type="spellEnd"/>
+      <w:r>
+        <w:rPr>
+          <w:rFonts w:hint="cs"/>
+          <w:rtl/>
+        </w:rPr>
+        <w:t xml:space="preserve"> ונגלה שהם אינם תקינים ולכן נפסיד על כל אחד </w:t>
+      </w:r>
+      <w:r>
+        <w:t>1,000</w:t>
+      </w:r>
+      <w:r>
+        <w:rPr>
+          <w:rFonts w:hint="cs"/>
+          <w:rtl/>
+        </w:rPr>
+        <w:t xml:space="preserve"> ₪. סה"כ נרוויח: </w:t>
+      </w:r>
+      <m:oMath>
+        <m:d>
+          <m:dPr>
+            <m:ctrlPr>
+              <w:rPr>
+                <w:rFonts w:ascii="Cambria Math" w:hAnsi="Cambria Math"/>
+                <w:i/>
+              </w:rPr>
+            </m:ctrlPr>
+          </m:dPr>
+          <m:e>
+            <m:r>
+              <w:rPr>
+                <w:rFonts w:ascii="Cambria Math" w:hAnsi="Cambria Math"/>
+              </w:rPr>
+              <m:t>9⋅</m:t>
+            </m:r>
+            <m:sSup>
+              <m:sSupPr>
+                <m:ctrlPr>
+                  <w:rPr>
+                    <w:rFonts w:ascii="Cambria Math" w:hAnsi="Cambria Math"/>
+                    <w:i/>
+                  </w:rPr>
+                </m:ctrlPr>
+              </m:sSupPr>
+              <m:e>
+                <m:r>
+                  <w:rPr>
+                    <w:rFonts w:ascii="Cambria Math" w:hAnsi="Cambria Math"/>
+                  </w:rPr>
+                  <m:t>10</m:t>
+                </m:r>
+              </m:e>
+              <m:sup>
+                <m:r>
+                  <w:rPr>
+                    <w:rFonts w:ascii="Cambria Math" w:hAnsi="Cambria Math"/>
+                  </w:rPr>
+                  <m:t>2</m:t>
+                </m:r>
+              </m:sup>
+            </m:sSup>
+            <m:r>
+              <w:rPr>
+                <w:rFonts w:ascii="Cambria Math" w:hAnsi="Cambria Math"/>
+              </w:rPr>
+              <m:t>⋅</m:t>
+            </m:r>
+            <m:d>
+              <m:dPr>
+                <m:ctrlPr>
+                  <w:rPr>
+                    <w:rFonts w:ascii="Cambria Math" w:hAnsi="Cambria Math"/>
+                    <w:i/>
+                  </w:rPr>
+                </m:ctrlPr>
+              </m:dPr>
+              <m:e>
+                <m:sSup>
+                  <m:sSupPr>
+                    <m:ctrlPr>
+                      <w:rPr>
+                        <w:rFonts w:ascii="Cambria Math" w:hAnsi="Cambria Math"/>
+                        <w:i/>
+                      </w:rPr>
+                    </m:ctrlPr>
+                  </m:sSupPr>
+                  <m:e>
+                    <m:r>
+                      <w:rPr>
+                        <w:rFonts w:ascii="Cambria Math" w:hAnsi="Cambria Math"/>
+                      </w:rPr>
+                      <m:t>10</m:t>
+                    </m:r>
+                  </m:e>
+                  <m:sup>
+                    <m:r>
+                      <w:rPr>
+                        <w:rFonts w:ascii="Cambria Math" w:hAnsi="Cambria Math"/>
+                      </w:rPr>
+                      <m:t>4</m:t>
+                    </m:r>
+                  </m:sup>
+                </m:sSup>
+                <m:r>
+                  <w:rPr>
+                    <w:rFonts w:ascii="Cambria Math" w:hAnsi="Cambria Math"/>
+                  </w:rPr>
+                  <m:t>-</m:t>
+                </m:r>
+                <m:sSup>
+                  <m:sSupPr>
+                    <m:ctrlPr>
+                      <w:rPr>
+                        <w:rFonts w:ascii="Cambria Math" w:hAnsi="Cambria Math"/>
+                        <w:i/>
+                      </w:rPr>
+                    </m:ctrlPr>
+                  </m:sSupPr>
+                  <m:e>
+                    <m:r>
+                      <w:rPr>
+                        <w:rFonts w:ascii="Cambria Math" w:hAnsi="Cambria Math"/>
+                      </w:rPr>
+                      <m:t>10</m:t>
+                    </m:r>
+                  </m:e>
+                  <m:sup>
+                    <m:r>
+                      <w:rPr>
+                        <w:rFonts w:ascii="Cambria Math" w:hAnsi="Cambria Math"/>
+                      </w:rPr>
+                      <m:t>3</m:t>
+                    </m:r>
+                  </m:sup>
+                </m:sSup>
+              </m:e>
+            </m:d>
+          </m:e>
+        </m:d>
+        <m:r>
+          <w:rPr>
+            <w:rFonts w:ascii="Cambria Math" w:hAnsi="Cambria Math"/>
+          </w:rPr>
+          <m:t>-</m:t>
+        </m:r>
+        <m:d>
+          <m:dPr>
+            <m:ctrlPr>
+              <w:rPr>
+                <w:rFonts w:ascii="Cambria Math" w:hAnsi="Cambria Math"/>
+                <w:i/>
+              </w:rPr>
+            </m:ctrlPr>
+          </m:dPr>
+          <m:e>
+            <m:r>
+              <w:rPr>
+                <w:rFonts w:ascii="Cambria Math" w:hAnsi="Cambria Math"/>
+              </w:rPr>
+              <m:t>5⋅</m:t>
+            </m:r>
+            <m:sSup>
+              <m:sSupPr>
+                <m:ctrlPr>
+                  <w:rPr>
+                    <w:rFonts w:ascii="Cambria Math" w:hAnsi="Cambria Math"/>
+                    <w:i/>
+                  </w:rPr>
+                </m:ctrlPr>
+              </m:sSupPr>
+              <m:e>
+                <m:r>
+                  <w:rPr>
+                    <w:rFonts w:ascii="Cambria Math" w:hAnsi="Cambria Math"/>
+                  </w:rPr>
+                  <m:t>10</m:t>
+                </m:r>
+              </m:e>
+              <m:sup>
+                <m:r>
+                  <w:rPr>
+                    <w:rFonts w:ascii="Cambria Math" w:hAnsi="Cambria Math"/>
+                  </w:rPr>
+                  <m:t>2</m:t>
+                </m:r>
+              </m:sup>
+            </m:sSup>
+            <m:r>
+              <w:rPr>
+                <w:rFonts w:ascii="Cambria Math" w:hAnsi="Cambria Math"/>
+              </w:rPr>
+              <m:t>⋅</m:t>
+            </m:r>
+            <m:sSup>
+              <m:sSupPr>
+                <m:ctrlPr>
+                  <w:rPr>
+                    <w:rFonts w:ascii="Cambria Math" w:hAnsi="Cambria Math"/>
+                    <w:i/>
+                  </w:rPr>
+                </m:ctrlPr>
+              </m:sSupPr>
+              <m:e>
+                <m:r>
+                  <w:rPr>
+                    <w:rFonts w:ascii="Cambria Math" w:hAnsi="Cambria Math"/>
+                  </w:rPr>
+                  <m:t>10</m:t>
+                </m:r>
+              </m:e>
+              <m:sup>
+                <m:r>
+                  <w:rPr>
+                    <w:rFonts w:ascii="Cambria Math" w:hAnsi="Cambria Math"/>
+                  </w:rPr>
+                  <m:t>3</m:t>
+                </m:r>
+              </m:sup>
+            </m:sSup>
+          </m:e>
+        </m:d>
+        <m:r>
+          <w:rPr>
+            <w:rFonts w:ascii="Cambria Math" w:hAnsi="Cambria Math"/>
+          </w:rPr>
+          <m:t>=760⋅</m:t>
+        </m:r>
+        <m:sSup>
+          <m:sSupPr>
+            <m:ctrlPr>
+              <w:rPr>
+                <w:rFonts w:ascii="Cambria Math" w:hAnsi="Cambria Math"/>
+                <w:i/>
+              </w:rPr>
+            </m:ctrlPr>
+          </m:sSupPr>
+          <m:e>
+            <m:r>
+              <w:rPr>
+                <w:rFonts w:ascii="Cambria Math" w:hAnsi="Cambria Math"/>
+              </w:rPr>
+              <m:t>10</m:t>
+            </m:r>
+          </m:e>
+          <m:sup>
+            <m:r>
+              <w:rPr>
+                <w:rFonts w:ascii="Cambria Math" w:hAnsi="Cambria Math"/>
+              </w:rPr>
+              <m:t>4</m:t>
+            </m:r>
+          </m:sup>
+        </m:sSup>
+      </m:oMath>
+      <w:r>
+        <w:rPr>
+          <w:rFonts w:eastAsiaTheme="minorEastAsia" w:hint="cs"/>
+          <w:rtl/>
+        </w:rPr>
+        <w:t xml:space="preserve"> ₪.</w:t>
+      </w:r>
+    </w:p>
+    <w:p>
+      <w:pPr>
+        <w:pStyle w:val="ListParagraph"/>
+        <w:bidi/>
+        <w:rPr>
+          <w:rFonts w:eastAsiaTheme="minorEastAsia" w:hint="cs"/>
+          <w:rtl/>
+        </w:rPr>
+      </w:pPr>
+      <w:r>
+        <w:rPr>
+          <w:rFonts w:eastAsiaTheme="minorEastAsia" w:hint="cs"/>
+          <w:rtl/>
+        </w:rPr>
+        <w:t xml:space="preserve">באופן דומה עבור מסווג </w:t>
+      </w:r>
+      <w:r>
+        <w:rPr>
+          <w:rFonts w:eastAsiaTheme="minorEastAsia" w:hint="cs"/>
         </w:rPr>
         <w:t>B</w:t>
       </w:r>
       <w:r>
         <w:rPr>
-          <w:rFonts w:hint="cs"/>
-          <w:rtl/>
-        </w:rPr>
-        <w:t xml:space="preserve"> יגרום להפסד של 920 אלף שקלים ומסווג </w:t>
-      </w:r>
-      <w:r>
-        <w:rPr>
-          <w:rFonts w:hint="cs"/>
+          <w:rFonts w:eastAsiaTheme="minorEastAsia" w:hint="cs"/>
+          <w:rtl/>
+        </w:rPr>
+        <w:t xml:space="preserve"> נמכור </w:t>
+      </w:r>
+      <w:r>
+        <w:rPr>
+          <w:rFonts w:eastAsiaTheme="minorEastAsia"/>
+        </w:rPr>
+        <w:t>990</w:t>
+      </w:r>
+      <w:r>
+        <w:rPr>
+          <w:rFonts w:eastAsiaTheme="minorEastAsia" w:hint="cs"/>
+          <w:rtl/>
+        </w:rPr>
+        <w:t xml:space="preserve"> מעבדים תקינים ב10 אלף ₪ ונבצע </w:t>
+      </w:r>
+      <w:proofErr w:type="spellStart"/>
+      <w:r>
+        <w:rPr>
+          <w:rFonts w:eastAsiaTheme="minorEastAsia" w:hint="cs"/>
+          <w:rtl/>
+        </w:rPr>
+        <w:t>ורפקציה</w:t>
+      </w:r>
+      <w:proofErr w:type="spellEnd"/>
+      <w:r>
+        <w:rPr>
+          <w:rFonts w:eastAsiaTheme="minorEastAsia" w:hint="cs"/>
+          <w:rtl/>
+        </w:rPr>
+        <w:t xml:space="preserve"> על </w:t>
+      </w:r>
+      <w:r>
+        <w:rPr>
+          <w:rFonts w:eastAsiaTheme="minorEastAsia"/>
+        </w:rPr>
+        <w:t>830</w:t>
+      </w:r>
+      <w:r>
+        <w:rPr>
+          <w:rFonts w:eastAsiaTheme="minorEastAsia" w:hint="cs"/>
+          <w:rtl/>
+        </w:rPr>
+        <w:t xml:space="preserve"> מעבדים לא תקינים לכן: </w:t>
+      </w:r>
+      <m:oMath>
+        <m:r>
+          <w:rPr>
+            <w:rFonts w:ascii="Cambria Math" w:eastAsiaTheme="minorEastAsia" w:hAnsi="Cambria Math"/>
+          </w:rPr>
+          <m:t>990⋅9⋅</m:t>
+        </m:r>
+        <m:sSup>
+          <m:sSupPr>
+            <m:ctrlPr>
+              <w:rPr>
+                <w:rFonts w:ascii="Cambria Math" w:eastAsiaTheme="minorEastAsia" w:hAnsi="Cambria Math"/>
+                <w:i/>
+              </w:rPr>
+            </m:ctrlPr>
+          </m:sSupPr>
+          <m:e>
+            <m:r>
+              <w:rPr>
+                <w:rFonts w:ascii="Cambria Math" w:eastAsiaTheme="minorEastAsia" w:hAnsi="Cambria Math"/>
+              </w:rPr>
+              <m:t>10</m:t>
+            </m:r>
+          </m:e>
+          <m:sup>
+            <m:r>
+              <w:rPr>
+                <w:rFonts w:ascii="Cambria Math" w:eastAsiaTheme="minorEastAsia" w:hAnsi="Cambria Math"/>
+              </w:rPr>
+              <m:t>3</m:t>
+            </m:r>
+          </m:sup>
+        </m:sSup>
+        <m:r>
+          <w:rPr>
+            <w:rFonts w:ascii="Cambria Math" w:eastAsiaTheme="minorEastAsia" w:hAnsi="Cambria Math"/>
+          </w:rPr>
+          <m:t>-830⋅</m:t>
+        </m:r>
+        <m:sSup>
+          <m:sSupPr>
+            <m:ctrlPr>
+              <w:rPr>
+                <w:rFonts w:ascii="Cambria Math" w:eastAsiaTheme="minorEastAsia" w:hAnsi="Cambria Math"/>
+                <w:i/>
+              </w:rPr>
+            </m:ctrlPr>
+          </m:sSupPr>
+          <m:e>
+            <m:r>
+              <w:rPr>
+                <w:rFonts w:ascii="Cambria Math" w:eastAsiaTheme="minorEastAsia" w:hAnsi="Cambria Math"/>
+              </w:rPr>
+              <m:t>10</m:t>
+            </m:r>
+          </m:e>
+          <m:sup>
+            <m:r>
+              <w:rPr>
+                <w:rFonts w:ascii="Cambria Math" w:eastAsiaTheme="minorEastAsia" w:hAnsi="Cambria Math"/>
+              </w:rPr>
+              <m:t>3</m:t>
+            </m:r>
+          </m:sup>
+        </m:sSup>
+        <m:r>
+          <w:rPr>
+            <w:rFonts w:ascii="Cambria Math" w:eastAsiaTheme="minorEastAsia" w:hAnsi="Cambria Math"/>
+          </w:rPr>
+          <m:t>=808⋅</m:t>
+        </m:r>
+        <m:sSup>
+          <m:sSupPr>
+            <m:ctrlPr>
+              <w:rPr>
+                <w:rFonts w:ascii="Cambria Math" w:eastAsiaTheme="minorEastAsia" w:hAnsi="Cambria Math"/>
+                <w:i/>
+              </w:rPr>
+            </m:ctrlPr>
+          </m:sSupPr>
+          <m:e>
+            <m:r>
+              <w:rPr>
+                <w:rFonts w:ascii="Cambria Math" w:eastAsiaTheme="minorEastAsia" w:hAnsi="Cambria Math"/>
+              </w:rPr>
+              <m:t>10</m:t>
+            </m:r>
+          </m:e>
+          <m:sup>
+            <m:r>
+              <w:rPr>
+                <w:rFonts w:ascii="Cambria Math" w:eastAsiaTheme="minorEastAsia" w:hAnsi="Cambria Math"/>
+              </w:rPr>
+              <m:t>4</m:t>
+            </m:r>
+          </m:sup>
+        </m:sSup>
+      </m:oMath>
+      <w:r>
+        <w:rPr>
+          <w:rFonts w:eastAsiaTheme="minorEastAsia" w:hint="cs"/>
+          <w:rtl/>
+        </w:rPr>
+        <w:t xml:space="preserve"> ₪.</w:t>
+      </w:r>
+    </w:p>
+    <w:p>
+      <w:pPr>
+        <w:pStyle w:val="ListParagraph"/>
+        <w:bidi/>
+        <w:rPr>
+          <w:rFonts w:eastAsiaTheme="minorEastAsia"/>
+          <w:rtl/>
+        </w:rPr>
+      </w:pPr>
+      <w:r>
+        <w:rPr>
+          <w:rFonts w:eastAsiaTheme="minorEastAsia" w:hint="cs"/>
+          <w:rtl/>
+        </w:rPr>
+        <w:t xml:space="preserve">ועבור מסווג </w:t>
+      </w:r>
+      <w:r>
+        <w:rPr>
+          <w:rFonts w:eastAsiaTheme="minorEastAsia" w:hint="cs"/>
         </w:rPr>
         <w:t>C</w:t>
       </w:r>
       <w:r>
         <w:rPr>
-          <w:rFonts w:hint="cs"/>
-          <w:rtl/>
-        </w:rPr>
-        <w:t xml:space="preserve"> יגרום להפסד של 990 אלף שקלים.</w:t>
-      </w:r>
-    </w:p>
-    <w:p>
-      <w:pPr>
-        <w:pStyle w:val="a3"/>
-        <w:bidi/>
-        <w:rPr>
-          <w:rtl/>
-        </w:rPr>
-      </w:pPr>
-      <w:r>
+          <w:rFonts w:eastAsiaTheme="minorEastAsia" w:hint="cs"/>
+          <w:rtl/>
+        </w:rPr>
+        <w:t xml:space="preserve"> נמכור אלף מעבדים תקינים ונבצע </w:t>
+      </w:r>
+      <w:proofErr w:type="spellStart"/>
+      <w:r>
+        <w:rPr>
+          <w:rFonts w:eastAsiaTheme="minorEastAsia" w:hint="cs"/>
+          <w:rtl/>
+        </w:rPr>
+        <w:t>ורפקציה</w:t>
+      </w:r>
+      <w:proofErr w:type="spellEnd"/>
+      <w:r>
+        <w:rPr>
+          <w:rFonts w:eastAsiaTheme="minorEastAsia" w:hint="cs"/>
+          <w:rtl/>
+        </w:rPr>
+        <w:t xml:space="preserve"> עבור 990 לא תקינים ולכן נרוויח:</w:t>
+      </w:r>
+    </w:p>
+    <w:p>
+      <w:pPr>
+        <w:pStyle w:val="ListParagraph"/>
+        <w:bidi/>
+        <w:rPr>
+          <w:rFonts w:eastAsiaTheme="minorEastAsia"/>
+          <w:rtl/>
+        </w:rPr>
+      </w:pPr>
+      <m:oMathPara>
+        <m:oMath>
+          <m:sSup>
+            <m:sSupPr>
+              <m:ctrlPr>
+                <w:rPr>
+                  <w:rFonts w:ascii="Cambria Math" w:hAnsi="Cambria Math"/>
+                  <w:i/>
+                </w:rPr>
+              </m:ctrlPr>
+            </m:sSupPr>
+            <m:e>
+              <m:r>
+                <w:rPr>
+                  <w:rFonts w:ascii="Cambria Math" w:hAnsi="Cambria Math"/>
+                </w:rPr>
+                <m:t>10</m:t>
+              </m:r>
+            </m:e>
+            <m:sup>
+              <m:r>
+                <w:rPr>
+                  <w:rFonts w:ascii="Cambria Math" w:hAnsi="Cambria Math"/>
+                </w:rPr>
+                <m:t>3</m:t>
+              </m:r>
+            </m:sup>
+          </m:sSup>
+          <m:r>
+            <w:rPr>
+              <w:rFonts w:ascii="Cambria Math" w:hAnsi="Cambria Math"/>
+            </w:rPr>
+            <m:t>⋅9⋅</m:t>
+          </m:r>
+          <m:sSup>
+            <m:sSupPr>
+              <m:ctrlPr>
+                <w:rPr>
+                  <w:rFonts w:ascii="Cambria Math" w:hAnsi="Cambria Math"/>
+                  <w:i/>
+                </w:rPr>
+              </m:ctrlPr>
+            </m:sSupPr>
+            <m:e>
+              <m:r>
+                <w:rPr>
+                  <w:rFonts w:ascii="Cambria Math" w:hAnsi="Cambria Math"/>
+                </w:rPr>
+                <m:t>10</m:t>
+              </m:r>
+            </m:e>
+            <m:sup>
+              <m:r>
+                <w:rPr>
+                  <w:rFonts w:ascii="Cambria Math" w:hAnsi="Cambria Math"/>
+                </w:rPr>
+                <m:t>3</m:t>
+              </m:r>
+            </m:sup>
+          </m:sSup>
+          <m:r>
+            <w:rPr>
+              <w:rFonts w:ascii="Cambria Math" w:hAnsi="Cambria Math"/>
+            </w:rPr>
+            <m:t>-990⋅</m:t>
+          </m:r>
+          <m:sSup>
+            <m:sSupPr>
+              <m:ctrlPr>
+                <w:rPr>
+                  <w:rFonts w:ascii="Cambria Math" w:hAnsi="Cambria Math"/>
+                  <w:i/>
+                </w:rPr>
+              </m:ctrlPr>
+            </m:sSupPr>
+            <m:e>
+              <m:r>
+                <w:rPr>
+                  <w:rFonts w:ascii="Cambria Math" w:hAnsi="Cambria Math"/>
+                </w:rPr>
+                <m:t>10</m:t>
+              </m:r>
+            </m:e>
+            <m:sup>
+              <m:r>
+                <w:rPr>
+                  <w:rFonts w:ascii="Cambria Math" w:hAnsi="Cambria Math"/>
+                </w:rPr>
+                <m:t>3</m:t>
+              </m:r>
+            </m:sup>
+          </m:sSup>
+          <m:r>
+            <w:rPr>
+              <w:rFonts w:ascii="Cambria Math" w:hAnsi="Cambria Math"/>
+            </w:rPr>
+            <m:t>=801⋅</m:t>
+          </m:r>
+          <m:sSup>
+            <m:sSupPr>
+              <m:ctrlPr>
+                <w:rPr>
+                  <w:rFonts w:ascii="Cambria Math" w:hAnsi="Cambria Math"/>
+                  <w:i/>
+                </w:rPr>
+              </m:ctrlPr>
+            </m:sSupPr>
+            <m:e>
+              <m:r>
+                <w:rPr>
+                  <w:rFonts w:ascii="Cambria Math" w:hAnsi="Cambria Math"/>
+                </w:rPr>
+                <m:t>10</m:t>
+              </m:r>
+            </m:e>
+            <m:sup>
+              <m:r>
+                <w:rPr>
+                  <w:rFonts w:ascii="Cambria Math" w:hAnsi="Cambria Math"/>
+                </w:rPr>
+                <m:t>4</m:t>
+              </m:r>
+            </m:sup>
+          </m:sSup>
+        </m:oMath>
+      </m:oMathPara>
+    </w:p>
+    <w:p>
+      <w:pPr>
+        <w:pStyle w:val="ListParagraph"/>
+        <w:bidi/>
         <w:rPr>
           <w:rFonts w:hint="cs"/>
           <w:b/>
           <w:bCs/>
           <w:rtl/>
         </w:rPr>
-        <w:t xml:space="preserve">לכן, המסווג העדיף הינו מסווג </w:t>
-      </w:r>
+      </w:pPr>
       <w:r>
         <w:rPr>
           <w:rFonts w:hint="cs"/>
           <w:b/>
           <w:bCs/>
-        </w:rPr>
-        <w:t>B</w:t>
+          <w:rtl/>
+        </w:rPr>
+        <w:t xml:space="preserve">=&gt; נעדיף לבחור את מסווג </w:t>
       </w:r>
       <w:r>
         <w:rPr>
           <w:rFonts w:hint="cs"/>
           <w:b/>
           <w:bCs/>
-          <w:rtl/>
-        </w:rPr>
-        <w:t>.</w:t>
+        </w:rPr>
+        <w:t>B</w:t>
+      </w:r>
+      <w:r>
+        <w:rPr>
+          <w:rFonts w:hint="cs"/>
+          <w:b/>
+          <w:bCs/>
+          <w:rtl/>
+        </w:rPr>
+        <w:t xml:space="preserve"> בכדי לייצר רווח מקסימלי ממכירת המעבדים.</w:t>
       </w:r>
     </w:p>
     <w:p>
@@ -630,7 +1321,7 @@
     </w:p>
     <w:p>
       <w:pPr>
-        <w:pStyle w:val="a3"/>
+        <w:pStyle w:val="ListParagraph"/>
         <w:numPr>
           <w:ilvl w:val="0"/>
           <w:numId w:val="4"/>
@@ -651,10 +1342,19 @@
         </w:rPr>
         <w:t>.</w:t>
       </w:r>
-    </w:p>
-    <w:p>
-      <w:pPr>
-        <w:pStyle w:val="a3"/>
+      <w:bookmarkStart w:id="0" w:name="_GoBack"/>
+      <w:bookmarkEnd w:id="0"/>
+      <w:r>
+        <w:rPr>
+          <w:rFonts w:hint="cs"/>
+          <w:rtl/>
+        </w:rPr>
+        <w:t xml:space="preserve"> </w:t>
+      </w:r>
+    </w:p>
+    <w:p>
+      <w:pPr>
+        <w:pStyle w:val="ListParagraph"/>
         <w:numPr>
           <w:ilvl w:val="0"/>
           <w:numId w:val="4"/>
@@ -671,7 +1371,7 @@
     </w:p>
     <w:p>
       <w:pPr>
-        <w:pStyle w:val="a3"/>
+        <w:pStyle w:val="ListParagraph"/>
         <w:numPr>
           <w:ilvl w:val="0"/>
           <w:numId w:val="4"/>
@@ -688,7 +1388,7 @@
     </w:p>
     <w:p>
       <w:pPr>
-        <w:pStyle w:val="a3"/>
+        <w:pStyle w:val="ListParagraph"/>
         <w:numPr>
           <w:ilvl w:val="1"/>
           <w:numId w:val="4"/>
@@ -719,7 +1419,7 @@
     </w:p>
     <w:p>
       <w:pPr>
-        <w:pStyle w:val="a3"/>
+        <w:pStyle w:val="ListParagraph"/>
         <w:numPr>
           <w:ilvl w:val="1"/>
           <w:numId w:val="4"/>
@@ -779,27 +1479,26 @@
     </w:p>
     <w:p>
       <w:pPr>
-        <w:pStyle w:val="a3"/>
-        <w:bidi/>
-        <w:rPr>
-          <w:rtl/>
-        </w:rPr>
-      </w:pPr>
-    </w:p>
-    <w:p>
-      <w:pPr>
-        <w:pStyle w:val="a3"/>
-        <w:bidi/>
-        <w:rPr>
-          <w:rtl/>
-        </w:rPr>
-      </w:pPr>
-      <w:r>
-        <w:rPr>
-          <w:rFonts w:hint="cs"/>
-          <w:rtl/>
-        </w:rPr>
-        <w:lastRenderedPageBreak/>
+        <w:pStyle w:val="ListParagraph"/>
+        <w:bidi/>
+        <w:rPr>
+          <w:rtl/>
+        </w:rPr>
+      </w:pPr>
+    </w:p>
+    <w:p>
+      <w:pPr>
+        <w:pStyle w:val="ListParagraph"/>
+        <w:bidi/>
+        <w:rPr>
+          <w:rtl/>
+        </w:rPr>
+      </w:pPr>
+      <w:r>
+        <w:rPr>
+          <w:rFonts w:hint="cs"/>
+          <w:rtl/>
+        </w:rPr>
         <w:t xml:space="preserve">התוצאה שקיבלנו במקרה של </w:t>
       </w:r>
       <w:r>
@@ -819,7 +1518,7 @@
     </w:p>
     <w:p>
       <w:pPr>
-        <w:pStyle w:val="a3"/>
+        <w:pStyle w:val="ListParagraph"/>
         <w:numPr>
           <w:ilvl w:val="0"/>
           <w:numId w:val="5"/>
@@ -850,7 +1549,7 @@
     </w:p>
     <w:p>
       <w:pPr>
-        <w:pStyle w:val="a3"/>
+        <w:pStyle w:val="ListParagraph"/>
         <w:numPr>
           <w:ilvl w:val="0"/>
           <w:numId w:val="5"/>
@@ -885,6 +1584,7 @@
           <w:rFonts w:hint="cs"/>
           <w:rtl/>
         </w:rPr>
+        <w:lastRenderedPageBreak/>
         <w:t xml:space="preserve">הסבר: במקרה זה למסווג חסרים נתונים, על פי </w:t>
       </w:r>
       <w:r>
@@ -944,7 +1644,7 @@
     </w:p>
     <w:p>
       <w:pPr>
-        <w:pStyle w:val="a3"/>
+        <w:pStyle w:val="ListParagraph"/>
         <w:numPr>
           <w:ilvl w:val="0"/>
           <w:numId w:val="6"/>
@@ -982,7 +1682,7 @@
     </w:p>
     <w:p>
       <w:pPr>
-        <w:pStyle w:val="a3"/>
+        <w:pStyle w:val="ListParagraph"/>
         <w:numPr>
           <w:ilvl w:val="0"/>
           <w:numId w:val="6"/>
@@ -1033,7 +1733,7 @@
     </w:p>
     <w:p>
       <w:pPr>
-        <w:pStyle w:val="a3"/>
+        <w:pStyle w:val="ListParagraph"/>
         <w:bidi/>
         <w:ind w:left="1080"/>
         <w:rPr>
@@ -1043,7 +1743,7 @@
     </w:p>
     <w:p>
       <w:pPr>
-        <w:pStyle w:val="a3"/>
+        <w:pStyle w:val="ListParagraph"/>
         <w:bidi/>
         <w:ind w:left="1080"/>
         <w:rPr>
@@ -1061,7 +1761,7 @@
     </w:p>
     <w:p>
       <w:pPr>
-        <w:pStyle w:val="a3"/>
+        <w:pStyle w:val="ListParagraph"/>
         <w:bidi/>
         <w:ind w:left="1080"/>
         <w:rPr>
@@ -1078,7 +1778,7 @@
     </w:p>
     <w:p>
       <w:pPr>
-        <w:pStyle w:val="a3"/>
+        <w:pStyle w:val="ListParagraph"/>
         <w:bidi/>
         <w:ind w:left="1080"/>
         <w:rPr>
@@ -1088,7 +1788,7 @@
     </w:p>
     <w:p>
       <w:pPr>
-        <w:pStyle w:val="a3"/>
+        <w:pStyle w:val="ListParagraph"/>
         <w:bidi/>
         <w:ind w:left="1080"/>
         <w:rPr>
@@ -1106,11 +1806,10 @@
     </w:p>
     <w:p>
       <w:pPr>
-        <w:pStyle w:val="a3"/>
+        <w:pStyle w:val="ListParagraph"/>
         <w:bidi/>
         <w:ind w:left="1080"/>
         <w:rPr>
-          <w:rFonts w:hint="cs"/>
           <w:rtl/>
         </w:rPr>
       </w:pPr>
@@ -1124,7 +1823,7 @@
     </w:p>
     <w:p>
       <w:pPr>
-        <w:pStyle w:val="a3"/>
+        <w:pStyle w:val="ListParagraph"/>
         <w:bidi/>
         <w:ind w:left="1080"/>
         <w:rPr>
@@ -1134,7 +1833,7 @@
     </w:p>
     <w:p>
       <w:pPr>
-        <w:pStyle w:val="a3"/>
+        <w:pStyle w:val="ListParagraph"/>
         <w:bidi/>
         <w:ind w:left="1080"/>
         <w:rPr>
@@ -1152,7 +1851,7 @@
     </w:p>
     <w:p>
       <w:pPr>
-        <w:pStyle w:val="a3"/>
+        <w:pStyle w:val="ListParagraph"/>
         <w:numPr>
           <w:ilvl w:val="0"/>
           <w:numId w:val="7"/>
@@ -1172,12 +1871,10 @@
         </w:rPr>
         <w:t xml:space="preserve"> KNN=5 , no feature choosing , precision = </w:t>
       </w:r>
-      <w:bookmarkStart w:id="0" w:name="_GoBack"/>
-      <w:bookmarkEnd w:id="0"/>
-    </w:p>
-    <w:p>
-      <w:pPr>
-        <w:pStyle w:val="a3"/>
+    </w:p>
+    <w:p>
+      <w:pPr>
+        <w:pStyle w:val="ListParagraph"/>
         <w:numPr>
           <w:ilvl w:val="0"/>
           <w:numId w:val="7"/>
@@ -1191,24 +1888,42 @@
         </w:rPr>
         <w:t>[0, 4, 28, 30, 1, 2, 8, 26, 29]</w:t>
       </w:r>
+      <w:proofErr w:type="spellStart"/>
       <w:r>
         <w:rPr>
           <w:rFonts w:cs="Arial"/>
         </w:rPr>
-        <w:t xml:space="preserve">features_subset = </w:t>
-      </w:r>
-    </w:p>
-    <w:p>
-      <w:pPr>
-        <w:pStyle w:val="a3"/>
+        <w:t>features_subset</w:t>
+      </w:r>
+      <w:proofErr w:type="spellEnd"/>
+      <w:r>
+        <w:rPr>
+          <w:rFonts w:cs="Arial"/>
+        </w:rPr>
+        <w:t xml:space="preserve"> = </w:t>
+      </w:r>
+    </w:p>
+    <w:p>
+      <w:pPr>
+        <w:pStyle w:val="ListParagraph"/>
         <w:bidi/>
         <w:ind w:left="1440"/>
-        <w:rPr>
-          <w:rFonts w:hint="cs"/>
-        </w:rPr>
-      </w:pPr>
-      <w:r>
-        <w:t>knn = 5 , b = 8 precision is 0.8018867924528302</w:t>
+      </w:pPr>
+      <w:proofErr w:type="spellStart"/>
+      <w:r>
+        <w:t>knn</w:t>
+      </w:r>
+      <w:proofErr w:type="spellEnd"/>
+      <w:r>
+        <w:t xml:space="preserve"> = </w:t>
+      </w:r>
+      <w:proofErr w:type="gramStart"/>
+      <w:r>
+        <w:t>5 ,</w:t>
+      </w:r>
+      <w:proofErr w:type="gramEnd"/>
+      <w:r>
+        <w:t xml:space="preserve"> b = 8 precision is 0.8018867924528302</w:t>
       </w:r>
     </w:p>
     <w:sectPr>
@@ -1222,7 +1937,7 @@
 </file>
 
 <file path=word/numbering.xml><?xml version="1.0" encoding="utf-8"?>
-<w:numbering xmlns:wpc="http://schemas.microsoft.com/office/word/2010/wordprocessingCanvas" xmlns:mc="http://schemas.openxmlformats.org/markup-compatibility/2006" xmlns:o="urn:schemas-microsoft-com:office:office" xmlns:r="http://schemas.openxmlformats.org/officeDocument/2006/relationships" xmlns:m="http://schemas.openxmlformats.org/officeDocument/2006/math" xmlns:v="urn:schemas-microsoft-com:vml" xmlns:wp14="http://schemas.microsoft.com/office/word/2010/wordprocessingDrawing" xmlns:wp="http://schemas.openxmlformats.org/drawingml/2006/wordprocessingDrawing" xmlns:w10="urn:schemas-microsoft-com:office:word" xmlns:w="http://schemas.openxmlformats.org/wordprocessingml/2006/main" xmlns:w14="http://schemas.microsoft.com/office/word/2010/wordml" xmlns:w15="http://schemas.microsoft.com/office/word/2012/wordml" xmlns:wpg="http://schemas.microsoft.com/office/word/2010/wordprocessingGroup" xmlns:wpi="http://schemas.microsoft.com/office/word/2010/wordprocessingInk" xmlns:wne="http://schemas.microsoft.com/office/word/2006/wordml" xmlns:wps="http://schemas.microsoft.com/office/word/2010/wordprocessingShape" mc:Ignorable="w14 w15 wp14">
+<w:numbering xmlns:wpc="http://schemas.microsoft.com/office/word/2010/wordprocessingCanvas" xmlns:cx="http://schemas.microsoft.com/office/drawing/2014/chartex" xmlns:cx1="http://schemas.microsoft.com/office/drawing/2015/9/8/chartex" xmlns:cx2="http://schemas.microsoft.com/office/drawing/2015/10/21/chartex" xmlns:cx3="http://schemas.microsoft.com/office/drawing/2016/5/9/chartex" xmlns:cx4="http://schemas.microsoft.com/office/drawing/2016/5/10/chartex" xmlns:cx5="http://schemas.microsoft.com/office/drawing/2016/5/11/chartex" xmlns:cx6="http://schemas.microsoft.com/office/drawing/2016/5/12/chartex" xmlns:cx7="http://schemas.microsoft.com/office/drawing/2016/5/13/chartex" xmlns:cx8="http://schemas.microsoft.com/office/drawing/2016/5/14/chartex" xmlns:mc="http://schemas.openxmlformats.org/markup-compatibility/2006" xmlns:aink="http://schemas.microsoft.com/office/drawing/2016/ink" xmlns:am3d="http://schemas.microsoft.com/office/drawing/2017/model3d" xmlns:o="urn:schemas-microsoft-com:office:office" xmlns:r="http://schemas.openxmlformats.org/officeDocument/2006/relationships" xmlns:m="http://schemas.openxmlformats.org/officeDocument/2006/math" xmlns:v="urn:schemas-microsoft-com:vml" xmlns:wp14="http://schemas.microsoft.com/office/word/2010/wordprocessingDrawing" xmlns:wp="http://schemas.openxmlformats.org/drawingml/2006/wordprocessingDrawing" xmlns:w10="urn:schemas-microsoft-com:office:word" xmlns:w="http://schemas.openxmlformats.org/wordprocessingml/2006/main" xmlns:w14="http://schemas.microsoft.com/office/word/2010/wordml" xmlns:w15="http://schemas.microsoft.com/office/word/2012/wordml" xmlns:w16se="http://schemas.microsoft.com/office/word/2015/wordml/symex" xmlns:wpg="http://schemas.microsoft.com/office/word/2010/wordprocessingGroup" xmlns:wpi="http://schemas.microsoft.com/office/word/2010/wordprocessingInk" xmlns:wne="http://schemas.microsoft.com/office/word/2006/wordml" xmlns:wps="http://schemas.microsoft.com/office/word/2010/wordprocessingShape" mc:Ignorable="w14 w15 w16se wp14">
   <w:abstractNum w:abstractNumId="0" w15:restartNumberingAfterBreak="0">
     <w:nsid w:val="244B017D"/>
     <w:multiLevelType w:val="hybridMultilevel"/>
@@ -1868,7 +2583,7 @@
 </file>
 
 <file path=word/styles.xml><?xml version="1.0" encoding="utf-8"?>
-<w:styles xmlns:mc="http://schemas.openxmlformats.org/markup-compatibility/2006" xmlns:r="http://schemas.openxmlformats.org/officeDocument/2006/relationships" xmlns:w="http://schemas.openxmlformats.org/wordprocessingml/2006/main" xmlns:w14="http://schemas.microsoft.com/office/word/2010/wordml" xmlns:w15="http://schemas.microsoft.com/office/word/2012/wordml" mc:Ignorable="w14 w15">
+<w:styles xmlns:mc="http://schemas.openxmlformats.org/markup-compatibility/2006" xmlns:r="http://schemas.openxmlformats.org/officeDocument/2006/relationships" xmlns:w="http://schemas.openxmlformats.org/wordprocessingml/2006/main" xmlns:w14="http://schemas.microsoft.com/office/word/2010/wordml" xmlns:w15="http://schemas.microsoft.com/office/word/2012/wordml" xmlns:w16se="http://schemas.microsoft.com/office/word/2015/wordml/symex" mc:Ignorable="w14 w15 w16se">
   <w:docDefaults>
     <w:rPrDefault>
       <w:rPr>
@@ -1884,7 +2599,7 @@
       </w:pPr>
     </w:pPrDefault>
   </w:docDefaults>
-  <w:latentStyles w:defLockedState="0" w:defUIPriority="99" w:defSemiHidden="0" w:defUnhideWhenUsed="0" w:defQFormat="0" w:count="371">
+  <w:latentStyles w:defLockedState="0" w:defUIPriority="99" w:defSemiHidden="0" w:defUnhideWhenUsed="0" w:defQFormat="0" w:count="375">
     <w:lsdException w:name="Normal" w:uiPriority="0" w:qFormat="1"/>
     <w:lsdException w:name="heading 1" w:uiPriority="9" w:qFormat="1"/>
     <w:lsdException w:name="heading 2" w:semiHidden="1" w:uiPriority="9" w:unhideWhenUsed="1" w:qFormat="1"/>
@@ -1990,7 +2705,6 @@
     <w:lsdException w:name="HTML Sample" w:semiHidden="1" w:unhideWhenUsed="1"/>
     <w:lsdException w:name="HTML Typewriter" w:semiHidden="1" w:unhideWhenUsed="1"/>
     <w:lsdException w:name="HTML Variable" w:semiHidden="1" w:unhideWhenUsed="1"/>
-    <w:lsdException w:name="Normal Table" w:semiHidden="1" w:unhideWhenUsed="1"/>
     <w:lsdException w:name="annotation subject" w:semiHidden="1" w:unhideWhenUsed="1"/>
     <w:lsdException w:name="No List" w:semiHidden="1" w:unhideWhenUsed="1"/>
     <w:lsdException w:name="Outline List 1" w:semiHidden="1" w:unhideWhenUsed="1"/>
@@ -2034,10 +2748,8 @@
     <w:lsdException w:name="Table Elegant" w:semiHidden="1" w:unhideWhenUsed="1"/>
     <w:lsdException w:name="Table Professional" w:semiHidden="1" w:unhideWhenUsed="1"/>
     <w:lsdException w:name="Table Subtle 1" w:semiHidden="1" w:unhideWhenUsed="1"/>
-    <w:lsdException w:name="Table Subtle 2" w:semiHidden="1" w:unhideWhenUsed="1"/>
     <w:lsdException w:name="Table Web 1" w:semiHidden="1" w:unhideWhenUsed="1"/>
     <w:lsdException w:name="Table Web 2" w:semiHidden="1" w:unhideWhenUsed="1"/>
-    <w:lsdException w:name="Table Web 3" w:semiHidden="1" w:unhideWhenUsed="1"/>
     <w:lsdException w:name="Balloon Text" w:semiHidden="1" w:unhideWhenUsed="1"/>
     <w:lsdException w:name="Table Grid" w:uiPriority="39"/>
     <w:lsdException w:name="Table Theme" w:semiHidden="1" w:unhideWhenUsed="1"/>
@@ -2256,18 +2968,22 @@
     <w:lsdException w:name="List Table 5 Dark Accent 6" w:uiPriority="50"/>
     <w:lsdException w:name="List Table 6 Colorful Accent 6" w:uiPriority="51"/>
     <w:lsdException w:name="List Table 7 Colorful Accent 6" w:uiPriority="52"/>
+    <w:lsdException w:name="Mention" w:semiHidden="1" w:unhideWhenUsed="1"/>
+    <w:lsdException w:name="Smart Hyperlink" w:semiHidden="1" w:unhideWhenUsed="1"/>
+    <w:lsdException w:name="Hashtag" w:semiHidden="1" w:unhideWhenUsed="1"/>
+    <w:lsdException w:name="Unresolved Mention" w:semiHidden="1" w:unhideWhenUsed="1"/>
   </w:latentStyles>
-  <w:style w:type="paragraph" w:default="1" w:styleId="a">
+  <w:style w:type="paragraph" w:default="1" w:styleId="Normal">
     <w:name w:val="Normal"/>
     <w:qFormat/>
   </w:style>
-  <w:style w:type="character" w:default="1" w:styleId="a0">
+  <w:style w:type="character" w:default="1" w:styleId="DefaultParagraphFont">
     <w:name w:val="Default Paragraph Font"/>
     <w:uiPriority w:val="1"/>
     <w:semiHidden/>
     <w:unhideWhenUsed/>
   </w:style>
-  <w:style w:type="table" w:default="1" w:styleId="a1">
+  <w:style w:type="table" w:default="1" w:styleId="TableNormal">
     <w:name w:val="Normal Table"/>
     <w:uiPriority w:val="99"/>
     <w:semiHidden/>
@@ -2282,15 +2998,15 @@
       </w:tblCellMar>
     </w:tblPr>
   </w:style>
-  <w:style w:type="numbering" w:default="1" w:styleId="a2">
+  <w:style w:type="numbering" w:default="1" w:styleId="NoList">
     <w:name w:val="No List"/>
     <w:uiPriority w:val="99"/>
     <w:semiHidden/>
     <w:unhideWhenUsed/>
   </w:style>
-  <w:style w:type="paragraph" w:styleId="a3">
+  <w:style w:type="paragraph" w:styleId="ListParagraph">
     <w:name w:val="List Paragraph"/>
-    <w:basedOn w:val="a"/>
+    <w:basedOn w:val="Normal"/>
     <w:uiPriority w:val="34"/>
     <w:qFormat/>
     <w:rsid w:val="009F5FFD"/>
@@ -2299,9 +3015,9 @@
       <w:contextualSpacing/>
     </w:pPr>
   </w:style>
-  <w:style w:type="table" w:styleId="a4">
+  <w:style w:type="table" w:styleId="TableGrid">
     <w:name w:val="Table Grid"/>
-    <w:basedOn w:val="a1"/>
+    <w:basedOn w:val="TableNormal"/>
     <w:uiPriority w:val="39"/>
     <w:rsid w:val="009F5FFD"/>
     <w:pPr>
@@ -2318,9 +3034,9 @@
       </w:tblBorders>
     </w:tblPr>
   </w:style>
-  <w:style w:type="character" w:styleId="a5">
+  <w:style w:type="character" w:styleId="PlaceholderText">
     <w:name w:val="Placeholder Text"/>
-    <w:basedOn w:val="a0"/>
+    <w:basedOn w:val="DefaultParagraphFont"/>
     <w:uiPriority w:val="99"/>
     <w:semiHidden/>
     <w:rsid w:val="004D23C6"/>

</xml_diff>